<commit_message>
Change year range and genre
</commit_message>
<xml_diff>
--- a/Report.docx
+++ b/Report.docx
@@ -1,6 +1,6 @@
 
 <file path=word/document.xml><?xml version="1.0" encoding="utf-8"?>
-<w:document xmlns:wpc="http://schemas.microsoft.com/office/word/2010/wordprocessingCanvas" xmlns:cx="http://schemas.microsoft.com/office/drawing/2014/chartex" xmlns:cx1="http://schemas.microsoft.com/office/drawing/2015/9/8/chartex" xmlns:cx2="http://schemas.microsoft.com/office/drawing/2015/10/21/chartex" xmlns:cx3="http://schemas.microsoft.com/office/drawing/2016/5/9/chartex" xmlns:cx4="http://schemas.microsoft.com/office/drawing/2016/5/10/chartex" xmlns:cx5="http://schemas.microsoft.com/office/drawing/2016/5/11/chartex" xmlns:cx6="http://schemas.microsoft.com/office/drawing/2016/5/12/chartex" xmlns:cx7="http://schemas.microsoft.com/office/drawing/2016/5/13/chartex" xmlns:cx8="http://schemas.microsoft.com/office/drawing/2016/5/14/chartex" xmlns:mc="http://schemas.openxmlformats.org/markup-compatibility/2006" xmlns:aink="http://schemas.microsoft.com/office/drawing/2016/ink" xmlns:am3d="http://schemas.microsoft.com/office/drawing/2017/model3d" xmlns:o="urn:schemas-microsoft-com:office:office" xmlns:r="http://schemas.openxmlformats.org/officeDocument/2006/relationships" xmlns:m="http://schemas.openxmlformats.org/officeDocument/2006/math" xmlns:v="urn:schemas-microsoft-com:vml" xmlns:wp14="http://schemas.microsoft.com/office/word/2010/wordprocessingDrawing" xmlns:wp="http://schemas.openxmlformats.org/drawingml/2006/wordprocessingDrawing" xmlns:w10="urn:schemas-microsoft-com:office:word" xmlns:w="http://schemas.openxmlformats.org/wordprocessingml/2006/main" xmlns:w14="http://schemas.microsoft.com/office/word/2010/wordml" xmlns:w15="http://schemas.microsoft.com/office/word/2012/wordml" xmlns:w16cex="http://schemas.microsoft.com/office/word/2018/wordml/cex" xmlns:w16cid="http://schemas.microsoft.com/office/word/2016/wordml/cid" xmlns:w16="http://schemas.microsoft.com/office/word/2018/wordml" xmlns:w16sdtdh="http://schemas.microsoft.com/office/word/2020/wordml/sdtdatahash" xmlns:w16se="http://schemas.microsoft.com/office/word/2015/wordml/symex" xmlns:wpg="http://schemas.microsoft.com/office/word/2010/wordprocessingGroup" xmlns:wpi="http://schemas.microsoft.com/office/word/2010/wordprocessingInk" xmlns:wne="http://schemas.microsoft.com/office/word/2006/wordml" xmlns:wps="http://schemas.microsoft.com/office/word/2010/wordprocessingShape" mc:Ignorable="w14 w15 w16se w16cid w16 w16cex w16sdtdh wp14">
+<w:document xmlns:wpc="http://schemas.microsoft.com/office/word/2010/wordprocessingCanvas" xmlns:cx="http://schemas.microsoft.com/office/drawing/2014/chartex" xmlns:cx1="http://schemas.microsoft.com/office/drawing/2015/9/8/chartex" xmlns:cx2="http://schemas.microsoft.com/office/drawing/2015/10/21/chartex" xmlns:cx3="http://schemas.microsoft.com/office/drawing/2016/5/9/chartex" xmlns:cx4="http://schemas.microsoft.com/office/drawing/2016/5/10/chartex" xmlns:cx5="http://schemas.microsoft.com/office/drawing/2016/5/11/chartex" xmlns:cx6="http://schemas.microsoft.com/office/drawing/2016/5/12/chartex" xmlns:cx7="http://schemas.microsoft.com/office/drawing/2016/5/13/chartex" xmlns:cx8="http://schemas.microsoft.com/office/drawing/2016/5/14/chartex" xmlns:mc="http://schemas.openxmlformats.org/markup-compatibility/2006" xmlns:aink="http://schemas.microsoft.com/office/drawing/2016/ink" xmlns:am3d="http://schemas.microsoft.com/office/drawing/2017/model3d" xmlns:o="urn:schemas-microsoft-com:office:office" xmlns:oel="http://schemas.microsoft.com/office/2019/extlst" xmlns:r="http://schemas.openxmlformats.org/officeDocument/2006/relationships" xmlns:m="http://schemas.openxmlformats.org/officeDocument/2006/math" xmlns:v="urn:schemas-microsoft-com:vml" xmlns:wp14="http://schemas.microsoft.com/office/word/2010/wordprocessingDrawing" xmlns:wp="http://schemas.openxmlformats.org/drawingml/2006/wordprocessingDrawing" xmlns:w10="urn:schemas-microsoft-com:office:word" xmlns:w="http://schemas.openxmlformats.org/wordprocessingml/2006/main" xmlns:w14="http://schemas.microsoft.com/office/word/2010/wordml" xmlns:w15="http://schemas.microsoft.com/office/word/2012/wordml" xmlns:w16cex="http://schemas.microsoft.com/office/word/2018/wordml/cex" xmlns:w16cid="http://schemas.microsoft.com/office/word/2016/wordml/cid" xmlns:w16="http://schemas.microsoft.com/office/word/2018/wordml" xmlns:w16sdtdh="http://schemas.microsoft.com/office/word/2020/wordml/sdtdatahash" xmlns:w16se="http://schemas.microsoft.com/office/word/2015/wordml/symex" xmlns:wpg="http://schemas.microsoft.com/office/word/2010/wordprocessingGroup" xmlns:wpi="http://schemas.microsoft.com/office/word/2010/wordprocessingInk" xmlns:wne="http://schemas.microsoft.com/office/word/2006/wordml" xmlns:wps="http://schemas.microsoft.com/office/word/2010/wordprocessingShape" mc:Ignorable="w14 w15 w16se w16cid w16 w16cex w16sdtdh wp14">
   <w:body>
     <w:p>
       <w:pPr>
@@ -319,6 +319,7 @@
           <w:rFonts w:ascii="Times New Roman" w:hAnsi="Times New Roman" w:cs="Times New Roman"/>
           <w:sz w:val="40"/>
           <w:szCs w:val="40"/>
+          <w:lang w:val="vi-VN"/>
         </w:rPr>
         <w:t>4</w:t>
       </w:r>
@@ -346,8 +347,10 @@
     <w:sdt>
       <w:sdtPr>
         <w:rPr>
-          <w:rFonts w:ascii="Times New Roman" w:hAnsi="Times New Roman" w:cs="Times New Roman"/>
+          <w:rFonts w:ascii="Times New Roman" w:eastAsiaTheme="minorEastAsia" w:hAnsi="Times New Roman" w:cs="Times New Roman"/>
           <w:color w:val="auto"/>
+          <w:sz w:val="22"/>
+          <w:szCs w:val="22"/>
         </w:rPr>
         <w:id w:val="365796767"/>
         <w:docPartObj>
@@ -355,13 +358,7 @@
           <w:docPartUnique/>
         </w:docPartObj>
       </w:sdtPr>
-      <w:sdtEndPr>
-        <w:rPr>
-          <w:rFonts w:eastAsiaTheme="minorEastAsia"/>
-          <w:sz w:val="22"/>
-          <w:szCs w:val="22"/>
-        </w:rPr>
-      </w:sdtEndPr>
+      <w:sdtEndPr/>
       <w:sdtContent>
         <w:p>
           <w:pPr>
@@ -387,6 +384,10 @@
         <w:p>
           <w:pPr>
             <w:pStyle w:val="TOC1"/>
+            <w:numPr>
+              <w:ilvl w:val="0"/>
+              <w:numId w:val="3"/>
+            </w:numPr>
             <w:rPr>
               <w:rFonts w:ascii="Times New Roman" w:hAnsi="Times New Roman"/>
               <w:sz w:val="24"/>
@@ -604,6 +605,7 @@
           <w:ilvl w:val="0"/>
           <w:numId w:val="2"/>
         </w:numPr>
+        <w:spacing w:line="360" w:lineRule="auto"/>
         <w:rPr>
           <w:rFonts w:ascii="Times New Roman" w:hAnsi="Times New Roman" w:cs="Times New Roman"/>
           <w:b/>
@@ -622,6 +624,445 @@
         </w:rPr>
         <w:lastRenderedPageBreak/>
         <w:t>INTRODUCTION</w:t>
+      </w:r>
+    </w:p>
+    <w:p>
+      <w:pPr>
+        <w:pStyle w:val="ListParagraph"/>
+        <w:spacing w:line="360" w:lineRule="auto"/>
+        <w:rPr>
+          <w:rFonts w:ascii="Times New Roman" w:hAnsi="Times New Roman" w:cs="Times New Roman"/>
+          <w:sz w:val="24"/>
+          <w:szCs w:val="24"/>
+          <w:lang w:val="vi-VN"/>
+        </w:rPr>
+      </w:pPr>
+      <w:r>
+        <w:rPr>
+          <w:rFonts w:ascii="Times New Roman" w:hAnsi="Times New Roman" w:cs="Times New Roman"/>
+          <w:sz w:val="24"/>
+          <w:szCs w:val="24"/>
+          <w:lang w:val="vi-VN"/>
+        </w:rPr>
+        <w:t xml:space="preserve">By offering an enormous </w:t>
+      </w:r>
+      <w:r>
+        <w:rPr>
+          <w:rFonts w:ascii="Times New Roman" w:hAnsi="Times New Roman" w:cs="Times New Roman"/>
+          <w:sz w:val="24"/>
+          <w:szCs w:val="24"/>
+          <w:lang w:val="vi-VN"/>
+        </w:rPr>
+        <w:t>cinematic library</w:t>
+      </w:r>
+      <w:r>
+        <w:rPr>
+          <w:rFonts w:ascii="Times New Roman" w:hAnsi="Times New Roman" w:cs="Times New Roman"/>
+          <w:sz w:val="24"/>
+          <w:szCs w:val="24"/>
+          <w:lang w:val="vi-VN"/>
+        </w:rPr>
+        <w:t xml:space="preserve"> of various genres, </w:t>
+      </w:r>
+      <w:r>
+        <w:rPr>
+          <w:rFonts w:ascii="Times New Roman" w:hAnsi="Times New Roman" w:cs="Times New Roman"/>
+          <w:sz w:val="24"/>
+          <w:szCs w:val="24"/>
+          <w:lang w:val="vi-VN"/>
+        </w:rPr>
+        <w:t xml:space="preserve">Netflix has inevitably become </w:t>
+      </w:r>
+      <w:r>
+        <w:rPr>
+          <w:rFonts w:ascii="Times New Roman" w:hAnsi="Times New Roman" w:cs="Times New Roman"/>
+          <w:sz w:val="24"/>
+          <w:szCs w:val="24"/>
+          <w:lang w:val="vi-VN"/>
+        </w:rPr>
+        <w:t xml:space="preserve">one of </w:t>
+      </w:r>
+      <w:r>
+        <w:rPr>
+          <w:rFonts w:ascii="Times New Roman" w:hAnsi="Times New Roman" w:cs="Times New Roman"/>
+          <w:sz w:val="24"/>
+          <w:szCs w:val="24"/>
+          <w:lang w:val="vi-VN"/>
+        </w:rPr>
+        <w:t>the most popular movie streaming services</w:t>
+      </w:r>
+      <w:r>
+        <w:rPr>
+          <w:rFonts w:ascii="Times New Roman" w:hAnsi="Times New Roman" w:cs="Times New Roman"/>
+          <w:sz w:val="24"/>
+          <w:szCs w:val="24"/>
+          <w:lang w:val="vi-VN"/>
+        </w:rPr>
+        <w:t>. However, having too many opt</w:t>
+      </w:r>
+      <w:r>
+        <w:rPr>
+          <w:rFonts w:ascii="Times New Roman" w:hAnsi="Times New Roman" w:cs="Times New Roman"/>
+          <w:sz w:val="24"/>
+          <w:szCs w:val="24"/>
+          <w:lang w:val="vi-VN"/>
+        </w:rPr>
+        <w:t xml:space="preserve">ions to choose from might make subscribers overwhelm, and raise </w:t>
+      </w:r>
+      <w:r>
+        <w:rPr>
+          <w:rFonts w:ascii="Times New Roman" w:hAnsi="Times New Roman" w:cs="Times New Roman"/>
+          <w:sz w:val="24"/>
+          <w:szCs w:val="24"/>
+          <w:lang w:val="vi-VN"/>
+        </w:rPr>
+        <w:t>the</w:t>
+      </w:r>
+      <w:r>
+        <w:rPr>
+          <w:rFonts w:ascii="Times New Roman" w:hAnsi="Times New Roman" w:cs="Times New Roman"/>
+          <w:sz w:val="24"/>
+          <w:szCs w:val="24"/>
+          <w:lang w:val="vi-VN"/>
+        </w:rPr>
+        <w:t xml:space="preserve"> question: is Netflix prioritizing quantity over quality?</w:t>
+      </w:r>
+      <w:r>
+        <w:rPr>
+          <w:rFonts w:ascii="Times New Roman" w:hAnsi="Times New Roman" w:cs="Times New Roman"/>
+          <w:sz w:val="24"/>
+          <w:szCs w:val="24"/>
+          <w:lang w:val="vi-VN"/>
+        </w:rPr>
+        <w:t xml:space="preserve"> </w:t>
+      </w:r>
+      <w:r>
+        <w:rPr>
+          <w:rFonts w:ascii="Times New Roman" w:hAnsi="Times New Roman" w:cs="Times New Roman"/>
+          <w:sz w:val="24"/>
+          <w:szCs w:val="24"/>
+          <w:lang w:val="vi-VN"/>
+        </w:rPr>
+        <w:t>Thus, one of o</w:t>
+      </w:r>
+      <w:r>
+        <w:rPr>
+          <w:rFonts w:ascii="Times New Roman" w:hAnsi="Times New Roman" w:cs="Times New Roman"/>
+          <w:sz w:val="24"/>
+          <w:szCs w:val="24"/>
+          <w:lang w:val="vi-VN"/>
+        </w:rPr>
+        <w:t xml:space="preserve">ur </w:t>
+      </w:r>
+      <w:r>
+        <w:rPr>
+          <w:rFonts w:ascii="Times New Roman" w:hAnsi="Times New Roman" w:cs="Times New Roman"/>
+          <w:sz w:val="24"/>
+          <w:szCs w:val="24"/>
+          <w:lang w:val="vi-VN"/>
+        </w:rPr>
+        <w:t xml:space="preserve">main </w:t>
+      </w:r>
+      <w:r>
+        <w:rPr>
+          <w:rFonts w:ascii="Times New Roman" w:hAnsi="Times New Roman" w:cs="Times New Roman"/>
+          <w:sz w:val="24"/>
+          <w:szCs w:val="24"/>
+          <w:lang w:val="vi-VN"/>
+        </w:rPr>
+        <w:t xml:space="preserve">goal </w:t>
+      </w:r>
+      <w:r>
+        <w:rPr>
+          <w:rFonts w:ascii="Times New Roman" w:hAnsi="Times New Roman" w:cs="Times New Roman"/>
+          <w:sz w:val="24"/>
+          <w:szCs w:val="24"/>
+          <w:lang w:val="vi-VN"/>
+        </w:rPr>
+        <w:t>in</w:t>
+      </w:r>
+      <w:r>
+        <w:rPr>
+          <w:rFonts w:ascii="Times New Roman" w:hAnsi="Times New Roman" w:cs="Times New Roman"/>
+          <w:sz w:val="24"/>
+          <w:szCs w:val="24"/>
+          <w:lang w:val="vi-VN"/>
+        </w:rPr>
+        <w:t xml:space="preserve"> this project is to explore the </w:t>
+      </w:r>
+      <w:r>
+        <w:rPr>
+          <w:rFonts w:ascii="Times New Roman" w:hAnsi="Times New Roman" w:cs="Times New Roman"/>
+          <w:sz w:val="24"/>
+          <w:szCs w:val="24"/>
+          <w:lang w:val="vi-VN"/>
+        </w:rPr>
+        <w:t xml:space="preserve">quality of Netflix </w:t>
+      </w:r>
+      <w:r>
+        <w:rPr>
+          <w:rFonts w:ascii="Times New Roman" w:hAnsi="Times New Roman" w:cs="Times New Roman"/>
+          <w:sz w:val="24"/>
+          <w:szCs w:val="24"/>
+          <w:lang w:val="vi-VN"/>
+        </w:rPr>
+        <w:t>content by analy</w:t>
+      </w:r>
+      <w:r>
+        <w:rPr>
+          <w:rFonts w:ascii="Times New Roman" w:hAnsi="Times New Roman" w:cs="Times New Roman"/>
+          <w:sz w:val="24"/>
+          <w:szCs w:val="24"/>
+          <w:lang w:val="vi-VN"/>
+        </w:rPr>
+        <w:t>zing</w:t>
+      </w:r>
+      <w:r>
+        <w:rPr>
+          <w:rFonts w:ascii="Times New Roman" w:hAnsi="Times New Roman" w:cs="Times New Roman"/>
+          <w:sz w:val="24"/>
+          <w:szCs w:val="24"/>
+          <w:lang w:val="vi-VN"/>
+        </w:rPr>
+        <w:t xml:space="preserve"> the</w:t>
+      </w:r>
+      <w:r>
+        <w:rPr>
+          <w:rFonts w:ascii="Times New Roman" w:hAnsi="Times New Roman" w:cs="Times New Roman"/>
+          <w:sz w:val="24"/>
+          <w:szCs w:val="24"/>
+          <w:lang w:val="vi-VN"/>
+        </w:rPr>
+        <w:t xml:space="preserve"> different </w:t>
+      </w:r>
+      <w:r>
+        <w:rPr>
+          <w:rFonts w:ascii="Times New Roman" w:hAnsi="Times New Roman" w:cs="Times New Roman"/>
+          <w:sz w:val="24"/>
+          <w:szCs w:val="24"/>
+          <w:lang w:val="vi-VN"/>
+        </w:rPr>
+        <w:t xml:space="preserve">available </w:t>
+      </w:r>
+      <w:r>
+        <w:rPr>
+          <w:rFonts w:ascii="Times New Roman" w:hAnsi="Times New Roman" w:cs="Times New Roman"/>
+          <w:sz w:val="24"/>
+          <w:szCs w:val="24"/>
+          <w:lang w:val="vi-VN"/>
+        </w:rPr>
+        <w:t>genres and titles based on audience rating</w:t>
+      </w:r>
+      <w:r>
+        <w:rPr>
+          <w:rFonts w:ascii="Times New Roman" w:hAnsi="Times New Roman" w:cs="Times New Roman"/>
+          <w:sz w:val="24"/>
+          <w:szCs w:val="24"/>
+          <w:lang w:val="vi-VN"/>
+        </w:rPr>
+        <w:t>, retrieved from IMD</w:t>
+      </w:r>
+      <w:r>
+        <w:rPr>
+          <w:rFonts w:ascii="Times New Roman" w:hAnsi="Times New Roman" w:cs="Times New Roman"/>
+          <w:sz w:val="24"/>
+          <w:szCs w:val="24"/>
+          <w:lang w:val="vi-VN"/>
+        </w:rPr>
+        <w:t>b</w:t>
+      </w:r>
+      <w:r>
+        <w:rPr>
+          <w:rFonts w:ascii="Times New Roman" w:hAnsi="Times New Roman" w:cs="Times New Roman"/>
+          <w:sz w:val="24"/>
+          <w:szCs w:val="24"/>
+          <w:lang w:val="vi-VN"/>
+        </w:rPr>
+        <w:t xml:space="preserve"> dataset</w:t>
+      </w:r>
+      <w:r>
+        <w:rPr>
+          <w:rFonts w:ascii="Times New Roman" w:hAnsi="Times New Roman" w:cs="Times New Roman"/>
+          <w:sz w:val="24"/>
+          <w:szCs w:val="24"/>
+          <w:lang w:val="vi-VN"/>
+        </w:rPr>
+        <w:t xml:space="preserve">s. </w:t>
+      </w:r>
+      <w:r>
+        <w:rPr>
+          <w:rFonts w:ascii="Times New Roman" w:hAnsi="Times New Roman" w:cs="Times New Roman"/>
+          <w:sz w:val="24"/>
+          <w:szCs w:val="24"/>
+          <w:lang w:val="vi-VN"/>
+        </w:rPr>
+        <w:t xml:space="preserve">In order to do so, we set out a series of questions for further analysis: </w:t>
+      </w:r>
+    </w:p>
+    <w:p>
+      <w:pPr>
+        <w:pStyle w:val="ListParagraph"/>
+        <w:numPr>
+          <w:ilvl w:val="1"/>
+          <w:numId w:val="2"/>
+        </w:numPr>
+        <w:spacing w:line="360" w:lineRule="auto"/>
+        <w:rPr>
+          <w:rFonts w:ascii="Times New Roman" w:hAnsi="Times New Roman" w:cs="Times New Roman"/>
+          <w:sz w:val="24"/>
+          <w:szCs w:val="24"/>
+          <w:lang w:val="vi-VN"/>
+        </w:rPr>
+      </w:pPr>
+      <w:r>
+        <w:rPr>
+          <w:rFonts w:ascii="Times New Roman" w:hAnsi="Times New Roman" w:cs="Times New Roman"/>
+          <w:sz w:val="24"/>
+          <w:szCs w:val="24"/>
+          <w:lang w:val="vi-VN"/>
+        </w:rPr>
+        <w:t xml:space="preserve">How accurate can we predict the score of a title based on its genres? </w:t>
+      </w:r>
+    </w:p>
+    <w:p>
+      <w:pPr>
+        <w:pStyle w:val="ListParagraph"/>
+        <w:numPr>
+          <w:ilvl w:val="1"/>
+          <w:numId w:val="2"/>
+        </w:numPr>
+        <w:spacing w:line="360" w:lineRule="auto"/>
+        <w:rPr>
+          <w:rFonts w:ascii="Times New Roman" w:hAnsi="Times New Roman" w:cs="Times New Roman"/>
+          <w:sz w:val="24"/>
+          <w:szCs w:val="24"/>
+          <w:lang w:val="vi-VN"/>
+        </w:rPr>
+      </w:pPr>
+      <w:r>
+        <w:rPr>
+          <w:rFonts w:ascii="Times New Roman" w:hAnsi="Times New Roman" w:cs="Times New Roman"/>
+          <w:sz w:val="24"/>
+          <w:szCs w:val="24"/>
+          <w:lang w:val="vi-VN"/>
+        </w:rPr>
+        <w:t>Is there a difference in quality between all the available genres?</w:t>
+      </w:r>
+    </w:p>
+    <w:p>
+      <w:pPr>
+        <w:pStyle w:val="ListParagraph"/>
+        <w:numPr>
+          <w:ilvl w:val="1"/>
+          <w:numId w:val="2"/>
+        </w:numPr>
+        <w:spacing w:line="360" w:lineRule="auto"/>
+        <w:rPr>
+          <w:rFonts w:ascii="Times New Roman" w:hAnsi="Times New Roman" w:cs="Times New Roman"/>
+          <w:sz w:val="24"/>
+          <w:szCs w:val="24"/>
+          <w:lang w:val="vi-VN"/>
+        </w:rPr>
+      </w:pPr>
+      <w:r>
+        <w:rPr>
+          <w:rFonts w:ascii="Times New Roman" w:hAnsi="Times New Roman" w:cs="Times New Roman"/>
+          <w:sz w:val="24"/>
+          <w:szCs w:val="24"/>
+          <w:lang w:val="vi-VN"/>
+        </w:rPr>
+        <w:t>The number of Netflix’s content in each genre?</w:t>
+      </w:r>
+    </w:p>
+    <w:p>
+      <w:pPr>
+        <w:pStyle w:val="ListParagraph"/>
+        <w:numPr>
+          <w:ilvl w:val="1"/>
+          <w:numId w:val="2"/>
+        </w:numPr>
+        <w:spacing w:line="360" w:lineRule="auto"/>
+        <w:rPr>
+          <w:rFonts w:ascii="Times New Roman" w:hAnsi="Times New Roman" w:cs="Times New Roman"/>
+          <w:sz w:val="24"/>
+          <w:szCs w:val="24"/>
+          <w:lang w:val="vi-VN"/>
+        </w:rPr>
+      </w:pPr>
+      <w:r>
+        <w:rPr>
+          <w:rFonts w:ascii="Times New Roman" w:hAnsi="Times New Roman" w:cs="Times New Roman"/>
+          <w:sz w:val="24"/>
+          <w:szCs w:val="24"/>
+          <w:lang w:val="vi-VN"/>
+        </w:rPr>
+        <w:t>To help subscribers choose content easily, can we make a title recommendation system?</w:t>
+      </w:r>
+      <w:r>
+        <w:rPr>
+          <w:rFonts w:ascii="Times New Roman" w:hAnsi="Times New Roman" w:cs="Times New Roman"/>
+          <w:sz w:val="24"/>
+          <w:szCs w:val="24"/>
+          <w:lang w:val="vi-VN"/>
+        </w:rPr>
+        <w:t xml:space="preserve"> </w:t>
+      </w:r>
+    </w:p>
+    <w:p>
+      <w:pPr>
+        <w:pStyle w:val="ListParagraph"/>
+        <w:spacing w:line="360" w:lineRule="auto"/>
+        <w:rPr>
+          <w:rFonts w:ascii="Times New Roman" w:hAnsi="Times New Roman" w:cs="Times New Roman"/>
+          <w:sz w:val="24"/>
+          <w:szCs w:val="24"/>
+          <w:lang w:val="vi-VN"/>
+        </w:rPr>
+      </w:pPr>
+      <w:r>
+        <w:rPr>
+          <w:rFonts w:ascii="Times New Roman" w:hAnsi="Times New Roman" w:cs="Times New Roman"/>
+          <w:sz w:val="24"/>
+          <w:szCs w:val="24"/>
+          <w:lang w:val="vi-VN"/>
+        </w:rPr>
+        <w:t xml:space="preserve">In order to do reach our goal, we </w:t>
+      </w:r>
+      <w:r>
+        <w:rPr>
+          <w:rFonts w:ascii="Times New Roman" w:hAnsi="Times New Roman" w:cs="Times New Roman"/>
+          <w:sz w:val="24"/>
+          <w:szCs w:val="24"/>
+          <w:lang w:val="vi-VN"/>
+        </w:rPr>
+        <w:t xml:space="preserve">have </w:t>
+      </w:r>
+      <w:r>
+        <w:rPr>
+          <w:rFonts w:ascii="Times New Roman" w:hAnsi="Times New Roman" w:cs="Times New Roman"/>
+          <w:sz w:val="24"/>
+          <w:szCs w:val="24"/>
+          <w:lang w:val="vi-VN"/>
+        </w:rPr>
+        <w:t xml:space="preserve">applied a series of statistical analysis methods that we have attained throughout this course. </w:t>
+      </w:r>
+      <w:r>
+        <w:rPr>
+          <w:rFonts w:ascii="Times New Roman" w:hAnsi="Times New Roman" w:cs="Times New Roman"/>
+          <w:sz w:val="24"/>
+          <w:szCs w:val="24"/>
+          <w:lang w:val="vi-VN"/>
+        </w:rPr>
+        <w:t xml:space="preserve">We first performed data extraction and data cleaning on the dataset of Netflix titles and IMDb ratings. For the score predicting task, we </w:t>
+      </w:r>
+      <w:r>
+        <w:rPr>
+          <w:rFonts w:ascii="Times New Roman" w:hAnsi="Times New Roman" w:cs="Times New Roman"/>
+          <w:sz w:val="24"/>
+          <w:szCs w:val="24"/>
+          <w:lang w:val="vi-VN"/>
+        </w:rPr>
+        <w:t>used the classification Machine Learning techniques and find out the best technique to use for prediction. Additionally, we utilized the ANOVA test to see the difference in quality between genres and find out the genre with the highest average rating score.</w:t>
       </w:r>
     </w:p>
     <w:p>
@@ -649,6 +1090,204 @@
         </w:rPr>
         <w:t>METHODS</w:t>
       </w:r>
+    </w:p>
+    <w:p>
+      <w:pPr>
+        <w:pStyle w:val="ListParagraph"/>
+        <w:numPr>
+          <w:ilvl w:val="1"/>
+          <w:numId w:val="2"/>
+        </w:numPr>
+        <w:rPr>
+          <w:rFonts w:ascii="Times New Roman" w:hAnsi="Times New Roman" w:cs="Times New Roman"/>
+          <w:b/>
+          <w:bCs/>
+          <w:sz w:val="24"/>
+          <w:szCs w:val="24"/>
+        </w:rPr>
+      </w:pPr>
+      <w:r>
+        <w:rPr>
+          <w:rFonts w:ascii="Times New Roman" w:hAnsi="Times New Roman" w:cs="Times New Roman"/>
+          <w:b/>
+          <w:bCs/>
+          <w:sz w:val="24"/>
+          <w:szCs w:val="24"/>
+          <w:lang w:val="vi-VN"/>
+        </w:rPr>
+        <w:t>Data extraction and cleaning:</w:t>
+      </w:r>
+    </w:p>
+    <w:p>
+      <w:pPr>
+        <w:pStyle w:val="ListParagraph"/>
+        <w:numPr>
+          <w:ilvl w:val="2"/>
+          <w:numId w:val="2"/>
+        </w:numPr>
+        <w:rPr>
+          <w:rFonts w:ascii="Times New Roman" w:hAnsi="Times New Roman" w:cs="Times New Roman"/>
+          <w:sz w:val="24"/>
+          <w:szCs w:val="24"/>
+        </w:rPr>
+      </w:pPr>
+      <w:r>
+        <w:rPr>
+          <w:rFonts w:ascii="Times New Roman" w:hAnsi="Times New Roman" w:cs="Times New Roman"/>
+          <w:sz w:val="24"/>
+          <w:szCs w:val="24"/>
+        </w:rPr>
+        <w:t xml:space="preserve">Netflix_titles.csv: </w:t>
+      </w:r>
+      <w:r>
+        <w:rPr>
+          <w:rFonts w:ascii="Times New Roman" w:hAnsi="Times New Roman" w:cs="Times New Roman"/>
+          <w:sz w:val="24"/>
+          <w:szCs w:val="24"/>
+        </w:rPr>
+        <w:t>attained from Kaggle. This dataset contains 8807 entries of available titles on Netflix</w:t>
+      </w:r>
+    </w:p>
+    <w:p>
+      <w:pPr>
+        <w:pStyle w:val="ListParagraph"/>
+        <w:rPr>
+          <w:rFonts w:ascii="Times New Roman" w:hAnsi="Times New Roman" w:cs="Times New Roman"/>
+          <w:b/>
+          <w:bCs/>
+          <w:sz w:val="24"/>
+          <w:szCs w:val="24"/>
+          <w:lang w:val="vi-VN"/>
+        </w:rPr>
+      </w:pPr>
+      <w:r>
+        <w:rPr>
+          <w:rFonts w:ascii="Times New Roman" w:hAnsi="Times New Roman" w:cs="Times New Roman"/>
+          <w:b/>
+          <w:bCs/>
+          <w:sz w:val="24"/>
+          <w:szCs w:val="24"/>
+          <w:lang w:val="vi-VN"/>
+        </w:rPr>
+        <w:t>2.2</w:t>
+      </w:r>
+      <w:r>
+        <w:rPr>
+          <w:rFonts w:ascii="Times New Roman" w:hAnsi="Times New Roman" w:cs="Times New Roman"/>
+          <w:b/>
+          <w:bCs/>
+          <w:sz w:val="24"/>
+          <w:szCs w:val="24"/>
+          <w:lang w:val="vi-VN"/>
+        </w:rPr>
+        <w:t xml:space="preserve"> </w:t>
+      </w:r>
+    </w:p>
+    <w:p>
+      <w:pPr>
+        <w:pStyle w:val="ListParagraph"/>
+        <w:rPr>
+          <w:rFonts w:ascii="Times New Roman" w:hAnsi="Times New Roman" w:cs="Times New Roman"/>
+          <w:b/>
+          <w:bCs/>
+          <w:sz w:val="24"/>
+          <w:szCs w:val="24"/>
+          <w:lang w:val="vi-VN"/>
+        </w:rPr>
+      </w:pPr>
+      <w:r>
+        <w:rPr>
+          <w:rFonts w:ascii="Times New Roman" w:hAnsi="Times New Roman" w:cs="Times New Roman"/>
+          <w:b/>
+          <w:bCs/>
+          <w:sz w:val="24"/>
+          <w:szCs w:val="24"/>
+          <w:lang w:val="vi-VN"/>
+        </w:rPr>
+        <w:t>2.3</w:t>
+      </w:r>
+      <w:r>
+        <w:rPr>
+          <w:rFonts w:ascii="Times New Roman" w:hAnsi="Times New Roman" w:cs="Times New Roman"/>
+          <w:b/>
+          <w:bCs/>
+          <w:sz w:val="24"/>
+          <w:szCs w:val="24"/>
+          <w:lang w:val="vi-VN"/>
+        </w:rPr>
+        <w:t xml:space="preserve"> Analysis of the difference in quality between each genre </w:t>
+      </w:r>
+      <w:r>
+        <w:rPr>
+          <w:rFonts w:ascii="Times New Roman" w:hAnsi="Times New Roman" w:cs="Times New Roman"/>
+          <w:b/>
+          <w:bCs/>
+          <w:sz w:val="24"/>
+          <w:szCs w:val="24"/>
+          <w:lang w:val="vi-VN"/>
+        </w:rPr>
+        <w:t>using ANOVA</w:t>
+      </w:r>
+    </w:p>
+    <w:p>
+      <w:pPr>
+        <w:pStyle w:val="ListParagraph"/>
+        <w:rPr>
+          <w:rFonts w:ascii="Times New Roman" w:hAnsi="Times New Roman" w:cs="Times New Roman"/>
+          <w:b/>
+          <w:bCs/>
+          <w:sz w:val="24"/>
+          <w:szCs w:val="24"/>
+          <w:lang w:val="vi-VN"/>
+        </w:rPr>
+      </w:pPr>
+      <w:r>
+        <w:rPr>
+          <w:rFonts w:ascii="Times New Roman" w:hAnsi="Times New Roman" w:cs="Times New Roman"/>
+          <w:b/>
+          <w:bCs/>
+          <w:sz w:val="24"/>
+          <w:szCs w:val="24"/>
+          <w:lang w:val="vi-VN"/>
+        </w:rPr>
+        <w:t xml:space="preserve"> </w:t>
+      </w:r>
+    </w:p>
+    <w:p>
+      <w:pPr>
+        <w:pStyle w:val="ListParagraph"/>
+        <w:rPr>
+          <w:rFonts w:ascii="Times New Roman" w:hAnsi="Times New Roman" w:cs="Times New Roman"/>
+          <w:b/>
+          <w:bCs/>
+          <w:sz w:val="24"/>
+          <w:szCs w:val="24"/>
+          <w:lang w:val="vi-VN"/>
+        </w:rPr>
+      </w:pPr>
+      <w:r>
+        <w:rPr>
+          <w:rFonts w:ascii="Times New Roman" w:hAnsi="Times New Roman" w:cs="Times New Roman"/>
+          <w:b/>
+          <w:bCs/>
+          <w:sz w:val="24"/>
+          <w:szCs w:val="24"/>
+          <w:lang w:val="vi-VN"/>
+        </w:rPr>
+        <w:t>2.4</w:t>
+      </w:r>
+    </w:p>
+    <w:p>
+      <w:pPr>
+        <w:pStyle w:val="ListParagraph"/>
+        <w:rPr>
+          <w:rFonts w:ascii="Times New Roman" w:hAnsi="Times New Roman" w:cs="Times New Roman"/>
+          <w:b/>
+          <w:bCs/>
+          <w:sz w:val="24"/>
+          <w:szCs w:val="24"/>
+        </w:rPr>
+      </w:pPr>
     </w:p>
     <w:p>
       <w:pPr>
@@ -755,7 +1394,7 @@
 </file>
 
 <file path=word/endnotes.xml><?xml version="1.0" encoding="utf-8"?>
-<w:endnotes xmlns:wpc="http://schemas.microsoft.com/office/word/2010/wordprocessingCanvas" xmlns:cx="http://schemas.microsoft.com/office/drawing/2014/chartex" xmlns:cx1="http://schemas.microsoft.com/office/drawing/2015/9/8/chartex" xmlns:cx2="http://schemas.microsoft.com/office/drawing/2015/10/21/chartex" xmlns:cx3="http://schemas.microsoft.com/office/drawing/2016/5/9/chartex" xmlns:cx4="http://schemas.microsoft.com/office/drawing/2016/5/10/chartex" xmlns:cx5="http://schemas.microsoft.com/office/drawing/2016/5/11/chartex" xmlns:cx6="http://schemas.microsoft.com/office/drawing/2016/5/12/chartex" xmlns:cx7="http://schemas.microsoft.com/office/drawing/2016/5/13/chartex" xmlns:cx8="http://schemas.microsoft.com/office/drawing/2016/5/14/chartex" xmlns:mc="http://schemas.openxmlformats.org/markup-compatibility/2006" xmlns:aink="http://schemas.microsoft.com/office/drawing/2016/ink" xmlns:am3d="http://schemas.microsoft.com/office/drawing/2017/model3d" xmlns:o="urn:schemas-microsoft-com:office:office" xmlns:r="http://schemas.openxmlformats.org/officeDocument/2006/relationships" xmlns:m="http://schemas.openxmlformats.org/officeDocument/2006/math" xmlns:v="urn:schemas-microsoft-com:vml" xmlns:wp14="http://schemas.microsoft.com/office/word/2010/wordprocessingDrawing" xmlns:wp="http://schemas.openxmlformats.org/drawingml/2006/wordprocessingDrawing" xmlns:w10="urn:schemas-microsoft-com:office:word" xmlns:w="http://schemas.openxmlformats.org/wordprocessingml/2006/main" xmlns:w14="http://schemas.microsoft.com/office/word/2010/wordml" xmlns:w15="http://schemas.microsoft.com/office/word/2012/wordml" xmlns:w16cex="http://schemas.microsoft.com/office/word/2018/wordml/cex" xmlns:w16cid="http://schemas.microsoft.com/office/word/2016/wordml/cid" xmlns:w16="http://schemas.microsoft.com/office/word/2018/wordml" xmlns:w16sdtdh="http://schemas.microsoft.com/office/word/2020/wordml/sdtdatahash" xmlns:w16se="http://schemas.microsoft.com/office/word/2015/wordml/symex" xmlns:wpg="http://schemas.microsoft.com/office/word/2010/wordprocessingGroup" xmlns:wpi="http://schemas.microsoft.com/office/word/2010/wordprocessingInk" xmlns:wne="http://schemas.microsoft.com/office/word/2006/wordml" xmlns:wps="http://schemas.microsoft.com/office/word/2010/wordprocessingShape" mc:Ignorable="w14 w15 w16se w16cid w16 w16cex w16sdtdh wp14">
+<w:endnotes xmlns:wpc="http://schemas.microsoft.com/office/word/2010/wordprocessingCanvas" xmlns:cx="http://schemas.microsoft.com/office/drawing/2014/chartex" xmlns:cx1="http://schemas.microsoft.com/office/drawing/2015/9/8/chartex" xmlns:cx2="http://schemas.microsoft.com/office/drawing/2015/10/21/chartex" xmlns:cx3="http://schemas.microsoft.com/office/drawing/2016/5/9/chartex" xmlns:cx4="http://schemas.microsoft.com/office/drawing/2016/5/10/chartex" xmlns:cx5="http://schemas.microsoft.com/office/drawing/2016/5/11/chartex" xmlns:cx6="http://schemas.microsoft.com/office/drawing/2016/5/12/chartex" xmlns:cx7="http://schemas.microsoft.com/office/drawing/2016/5/13/chartex" xmlns:cx8="http://schemas.microsoft.com/office/drawing/2016/5/14/chartex" xmlns:mc="http://schemas.openxmlformats.org/markup-compatibility/2006" xmlns:aink="http://schemas.microsoft.com/office/drawing/2016/ink" xmlns:am3d="http://schemas.microsoft.com/office/drawing/2017/model3d" xmlns:o="urn:schemas-microsoft-com:office:office" xmlns:oel="http://schemas.microsoft.com/office/2019/extlst" xmlns:r="http://schemas.openxmlformats.org/officeDocument/2006/relationships" xmlns:m="http://schemas.openxmlformats.org/officeDocument/2006/math" xmlns:v="urn:schemas-microsoft-com:vml" xmlns:wp14="http://schemas.microsoft.com/office/word/2010/wordprocessingDrawing" xmlns:wp="http://schemas.openxmlformats.org/drawingml/2006/wordprocessingDrawing" xmlns:w10="urn:schemas-microsoft-com:office:word" xmlns:w="http://schemas.openxmlformats.org/wordprocessingml/2006/main" xmlns:w14="http://schemas.microsoft.com/office/word/2010/wordml" xmlns:w15="http://schemas.microsoft.com/office/word/2012/wordml" xmlns:w16cex="http://schemas.microsoft.com/office/word/2018/wordml/cex" xmlns:w16cid="http://schemas.microsoft.com/office/word/2016/wordml/cid" xmlns:w16="http://schemas.microsoft.com/office/word/2018/wordml" xmlns:w16sdtdh="http://schemas.microsoft.com/office/word/2020/wordml/sdtdatahash" xmlns:w16se="http://schemas.microsoft.com/office/word/2015/wordml/symex" xmlns:wpg="http://schemas.microsoft.com/office/word/2010/wordprocessingGroup" xmlns:wpi="http://schemas.microsoft.com/office/word/2010/wordprocessingInk" xmlns:wne="http://schemas.microsoft.com/office/word/2006/wordml" xmlns:wps="http://schemas.microsoft.com/office/word/2010/wordprocessingShape" mc:Ignorable="w14 w15 w16se w16cid w16 w16cex w16sdtdh wp14">
   <w:endnote w:type="separator" w:id="-1">
     <w:p>
       <w:pPr>
@@ -780,7 +1419,7 @@
 </file>
 
 <file path=word/footer1.xml><?xml version="1.0" encoding="utf-8"?>
-<w:ftr xmlns:wpc="http://schemas.microsoft.com/office/word/2010/wordprocessingCanvas" xmlns:cx="http://schemas.microsoft.com/office/drawing/2014/chartex" xmlns:cx1="http://schemas.microsoft.com/office/drawing/2015/9/8/chartex" xmlns:cx2="http://schemas.microsoft.com/office/drawing/2015/10/21/chartex" xmlns:cx3="http://schemas.microsoft.com/office/drawing/2016/5/9/chartex" xmlns:cx4="http://schemas.microsoft.com/office/drawing/2016/5/10/chartex" xmlns:cx5="http://schemas.microsoft.com/office/drawing/2016/5/11/chartex" xmlns:cx6="http://schemas.microsoft.com/office/drawing/2016/5/12/chartex" xmlns:cx7="http://schemas.microsoft.com/office/drawing/2016/5/13/chartex" xmlns:cx8="http://schemas.microsoft.com/office/drawing/2016/5/14/chartex" xmlns:mc="http://schemas.openxmlformats.org/markup-compatibility/2006" xmlns:aink="http://schemas.microsoft.com/office/drawing/2016/ink" xmlns:am3d="http://schemas.microsoft.com/office/drawing/2017/model3d" xmlns:o="urn:schemas-microsoft-com:office:office" xmlns:r="http://schemas.openxmlformats.org/officeDocument/2006/relationships" xmlns:m="http://schemas.openxmlformats.org/officeDocument/2006/math" xmlns:v="urn:schemas-microsoft-com:vml" xmlns:wp14="http://schemas.microsoft.com/office/word/2010/wordprocessingDrawing" xmlns:wp="http://schemas.openxmlformats.org/drawingml/2006/wordprocessingDrawing" xmlns:w10="urn:schemas-microsoft-com:office:word" xmlns:w="http://schemas.openxmlformats.org/wordprocessingml/2006/main" xmlns:w14="http://schemas.microsoft.com/office/word/2010/wordml" xmlns:w15="http://schemas.microsoft.com/office/word/2012/wordml" xmlns:w16cex="http://schemas.microsoft.com/office/word/2018/wordml/cex" xmlns:w16cid="http://schemas.microsoft.com/office/word/2016/wordml/cid" xmlns:w16="http://schemas.microsoft.com/office/word/2018/wordml" xmlns:w16sdtdh="http://schemas.microsoft.com/office/word/2020/wordml/sdtdatahash" xmlns:w16se="http://schemas.microsoft.com/office/word/2015/wordml/symex" xmlns:wpg="http://schemas.microsoft.com/office/word/2010/wordprocessingGroup" xmlns:wpi="http://schemas.microsoft.com/office/word/2010/wordprocessingInk" xmlns:wne="http://schemas.microsoft.com/office/word/2006/wordml" xmlns:wps="http://schemas.microsoft.com/office/word/2010/wordprocessingShape" mc:Ignorable="w14 w15 w16se w16cid w16 w16cex w16sdtdh wp14">
+<w:ftr xmlns:wpc="http://schemas.microsoft.com/office/word/2010/wordprocessingCanvas" xmlns:cx="http://schemas.microsoft.com/office/drawing/2014/chartex" xmlns:cx1="http://schemas.microsoft.com/office/drawing/2015/9/8/chartex" xmlns:cx2="http://schemas.microsoft.com/office/drawing/2015/10/21/chartex" xmlns:cx3="http://schemas.microsoft.com/office/drawing/2016/5/9/chartex" xmlns:cx4="http://schemas.microsoft.com/office/drawing/2016/5/10/chartex" xmlns:cx5="http://schemas.microsoft.com/office/drawing/2016/5/11/chartex" xmlns:cx6="http://schemas.microsoft.com/office/drawing/2016/5/12/chartex" xmlns:cx7="http://schemas.microsoft.com/office/drawing/2016/5/13/chartex" xmlns:cx8="http://schemas.microsoft.com/office/drawing/2016/5/14/chartex" xmlns:mc="http://schemas.openxmlformats.org/markup-compatibility/2006" xmlns:aink="http://schemas.microsoft.com/office/drawing/2016/ink" xmlns:am3d="http://schemas.microsoft.com/office/drawing/2017/model3d" xmlns:o="urn:schemas-microsoft-com:office:office" xmlns:oel="http://schemas.microsoft.com/office/2019/extlst" xmlns:r="http://schemas.openxmlformats.org/officeDocument/2006/relationships" xmlns:m="http://schemas.openxmlformats.org/officeDocument/2006/math" xmlns:v="urn:schemas-microsoft-com:vml" xmlns:wp14="http://schemas.microsoft.com/office/word/2010/wordprocessingDrawing" xmlns:wp="http://schemas.openxmlformats.org/drawingml/2006/wordprocessingDrawing" xmlns:w10="urn:schemas-microsoft-com:office:word" xmlns:w="http://schemas.openxmlformats.org/wordprocessingml/2006/main" xmlns:w14="http://schemas.microsoft.com/office/word/2010/wordml" xmlns:w15="http://schemas.microsoft.com/office/word/2012/wordml" xmlns:w16cex="http://schemas.microsoft.com/office/word/2018/wordml/cex" xmlns:w16cid="http://schemas.microsoft.com/office/word/2016/wordml/cid" xmlns:w16="http://schemas.microsoft.com/office/word/2018/wordml" xmlns:w16sdtdh="http://schemas.microsoft.com/office/word/2020/wordml/sdtdatahash" xmlns:w16se="http://schemas.microsoft.com/office/word/2015/wordml/symex" xmlns:wpg="http://schemas.microsoft.com/office/word/2010/wordprocessingGroup" xmlns:wpi="http://schemas.microsoft.com/office/word/2010/wordprocessingInk" xmlns:wne="http://schemas.microsoft.com/office/word/2006/wordml" xmlns:wps="http://schemas.microsoft.com/office/word/2010/wordprocessingShape" mc:Ignorable="w14 w15 w16se w16cid w16 w16cex w16sdtdh wp14">
   <w:p>
     <w:pPr>
       <w:pStyle w:val="Footer"/>
@@ -790,7 +1429,7 @@
 </file>
 
 <file path=word/footer2.xml><?xml version="1.0" encoding="utf-8"?>
-<w:ftr xmlns:wpc="http://schemas.microsoft.com/office/word/2010/wordprocessingCanvas" xmlns:cx="http://schemas.microsoft.com/office/drawing/2014/chartex" xmlns:cx1="http://schemas.microsoft.com/office/drawing/2015/9/8/chartex" xmlns:cx2="http://schemas.microsoft.com/office/drawing/2015/10/21/chartex" xmlns:cx3="http://schemas.microsoft.com/office/drawing/2016/5/9/chartex" xmlns:cx4="http://schemas.microsoft.com/office/drawing/2016/5/10/chartex" xmlns:cx5="http://schemas.microsoft.com/office/drawing/2016/5/11/chartex" xmlns:cx6="http://schemas.microsoft.com/office/drawing/2016/5/12/chartex" xmlns:cx7="http://schemas.microsoft.com/office/drawing/2016/5/13/chartex" xmlns:cx8="http://schemas.microsoft.com/office/drawing/2016/5/14/chartex" xmlns:mc="http://schemas.openxmlformats.org/markup-compatibility/2006" xmlns:aink="http://schemas.microsoft.com/office/drawing/2016/ink" xmlns:am3d="http://schemas.microsoft.com/office/drawing/2017/model3d" xmlns:o="urn:schemas-microsoft-com:office:office" xmlns:r="http://schemas.openxmlformats.org/officeDocument/2006/relationships" xmlns:m="http://schemas.openxmlformats.org/officeDocument/2006/math" xmlns:v="urn:schemas-microsoft-com:vml" xmlns:wp14="http://schemas.microsoft.com/office/word/2010/wordprocessingDrawing" xmlns:wp="http://schemas.openxmlformats.org/drawingml/2006/wordprocessingDrawing" xmlns:w10="urn:schemas-microsoft-com:office:word" xmlns:w="http://schemas.openxmlformats.org/wordprocessingml/2006/main" xmlns:w14="http://schemas.microsoft.com/office/word/2010/wordml" xmlns:w15="http://schemas.microsoft.com/office/word/2012/wordml" xmlns:w16cex="http://schemas.microsoft.com/office/word/2018/wordml/cex" xmlns:w16cid="http://schemas.microsoft.com/office/word/2016/wordml/cid" xmlns:w16="http://schemas.microsoft.com/office/word/2018/wordml" xmlns:w16sdtdh="http://schemas.microsoft.com/office/word/2020/wordml/sdtdatahash" xmlns:w16se="http://schemas.microsoft.com/office/word/2015/wordml/symex" xmlns:wpg="http://schemas.microsoft.com/office/word/2010/wordprocessingGroup" xmlns:wpi="http://schemas.microsoft.com/office/word/2010/wordprocessingInk" xmlns:wne="http://schemas.microsoft.com/office/word/2006/wordml" xmlns:wps="http://schemas.microsoft.com/office/word/2010/wordprocessingShape" mc:Ignorable="w14 w15 w16se w16cid w16 w16cex w16sdtdh wp14">
+<w:ftr xmlns:wpc="http://schemas.microsoft.com/office/word/2010/wordprocessingCanvas" xmlns:cx="http://schemas.microsoft.com/office/drawing/2014/chartex" xmlns:cx1="http://schemas.microsoft.com/office/drawing/2015/9/8/chartex" xmlns:cx2="http://schemas.microsoft.com/office/drawing/2015/10/21/chartex" xmlns:cx3="http://schemas.microsoft.com/office/drawing/2016/5/9/chartex" xmlns:cx4="http://schemas.microsoft.com/office/drawing/2016/5/10/chartex" xmlns:cx5="http://schemas.microsoft.com/office/drawing/2016/5/11/chartex" xmlns:cx6="http://schemas.microsoft.com/office/drawing/2016/5/12/chartex" xmlns:cx7="http://schemas.microsoft.com/office/drawing/2016/5/13/chartex" xmlns:cx8="http://schemas.microsoft.com/office/drawing/2016/5/14/chartex" xmlns:mc="http://schemas.openxmlformats.org/markup-compatibility/2006" xmlns:aink="http://schemas.microsoft.com/office/drawing/2016/ink" xmlns:am3d="http://schemas.microsoft.com/office/drawing/2017/model3d" xmlns:o="urn:schemas-microsoft-com:office:office" xmlns:oel="http://schemas.microsoft.com/office/2019/extlst" xmlns:r="http://schemas.openxmlformats.org/officeDocument/2006/relationships" xmlns:m="http://schemas.openxmlformats.org/officeDocument/2006/math" xmlns:v="urn:schemas-microsoft-com:vml" xmlns:wp14="http://schemas.microsoft.com/office/word/2010/wordprocessingDrawing" xmlns:wp="http://schemas.openxmlformats.org/drawingml/2006/wordprocessingDrawing" xmlns:w10="urn:schemas-microsoft-com:office:word" xmlns:w="http://schemas.openxmlformats.org/wordprocessingml/2006/main" xmlns:w14="http://schemas.microsoft.com/office/word/2010/wordml" xmlns:w15="http://schemas.microsoft.com/office/word/2012/wordml" xmlns:w16cex="http://schemas.microsoft.com/office/word/2018/wordml/cex" xmlns:w16cid="http://schemas.microsoft.com/office/word/2016/wordml/cid" xmlns:w16="http://schemas.microsoft.com/office/word/2018/wordml" xmlns:w16sdtdh="http://schemas.microsoft.com/office/word/2020/wordml/sdtdatahash" xmlns:w16se="http://schemas.microsoft.com/office/word/2015/wordml/symex" xmlns:wpg="http://schemas.microsoft.com/office/word/2010/wordprocessingGroup" xmlns:wpi="http://schemas.microsoft.com/office/word/2010/wordprocessingInk" xmlns:wne="http://schemas.microsoft.com/office/word/2006/wordml" xmlns:wps="http://schemas.microsoft.com/office/word/2010/wordprocessingShape" mc:Ignorable="w14 w15 w16se w16cid w16 w16cex w16sdtdh wp14">
   <w:sdt>
     <w:sdtPr>
       <w:id w:val="926619539"/>
@@ -846,7 +1485,7 @@
 </file>
 
 <file path=word/footer3.xml><?xml version="1.0" encoding="utf-8"?>
-<w:ftr xmlns:wpc="http://schemas.microsoft.com/office/word/2010/wordprocessingCanvas" xmlns:cx="http://schemas.microsoft.com/office/drawing/2014/chartex" xmlns:cx1="http://schemas.microsoft.com/office/drawing/2015/9/8/chartex" xmlns:cx2="http://schemas.microsoft.com/office/drawing/2015/10/21/chartex" xmlns:cx3="http://schemas.microsoft.com/office/drawing/2016/5/9/chartex" xmlns:cx4="http://schemas.microsoft.com/office/drawing/2016/5/10/chartex" xmlns:cx5="http://schemas.microsoft.com/office/drawing/2016/5/11/chartex" xmlns:cx6="http://schemas.microsoft.com/office/drawing/2016/5/12/chartex" xmlns:cx7="http://schemas.microsoft.com/office/drawing/2016/5/13/chartex" xmlns:cx8="http://schemas.microsoft.com/office/drawing/2016/5/14/chartex" xmlns:mc="http://schemas.openxmlformats.org/markup-compatibility/2006" xmlns:aink="http://schemas.microsoft.com/office/drawing/2016/ink" xmlns:am3d="http://schemas.microsoft.com/office/drawing/2017/model3d" xmlns:o="urn:schemas-microsoft-com:office:office" xmlns:r="http://schemas.openxmlformats.org/officeDocument/2006/relationships" xmlns:m="http://schemas.openxmlformats.org/officeDocument/2006/math" xmlns:v="urn:schemas-microsoft-com:vml" xmlns:wp14="http://schemas.microsoft.com/office/word/2010/wordprocessingDrawing" xmlns:wp="http://schemas.openxmlformats.org/drawingml/2006/wordprocessingDrawing" xmlns:w10="urn:schemas-microsoft-com:office:word" xmlns:w="http://schemas.openxmlformats.org/wordprocessingml/2006/main" xmlns:w14="http://schemas.microsoft.com/office/word/2010/wordml" xmlns:w15="http://schemas.microsoft.com/office/word/2012/wordml" xmlns:w16cex="http://schemas.microsoft.com/office/word/2018/wordml/cex" xmlns:w16cid="http://schemas.microsoft.com/office/word/2016/wordml/cid" xmlns:w16="http://schemas.microsoft.com/office/word/2018/wordml" xmlns:w16sdtdh="http://schemas.microsoft.com/office/word/2020/wordml/sdtdatahash" xmlns:w16se="http://schemas.microsoft.com/office/word/2015/wordml/symex" xmlns:wpg="http://schemas.microsoft.com/office/word/2010/wordprocessingGroup" xmlns:wpi="http://schemas.microsoft.com/office/word/2010/wordprocessingInk" xmlns:wne="http://schemas.microsoft.com/office/word/2006/wordml" xmlns:wps="http://schemas.microsoft.com/office/word/2010/wordprocessingShape" mc:Ignorable="w14 w15 w16se w16cid w16 w16cex w16sdtdh wp14">
+<w:ftr xmlns:wpc="http://schemas.microsoft.com/office/word/2010/wordprocessingCanvas" xmlns:cx="http://schemas.microsoft.com/office/drawing/2014/chartex" xmlns:cx1="http://schemas.microsoft.com/office/drawing/2015/9/8/chartex" xmlns:cx2="http://schemas.microsoft.com/office/drawing/2015/10/21/chartex" xmlns:cx3="http://schemas.microsoft.com/office/drawing/2016/5/9/chartex" xmlns:cx4="http://schemas.microsoft.com/office/drawing/2016/5/10/chartex" xmlns:cx5="http://schemas.microsoft.com/office/drawing/2016/5/11/chartex" xmlns:cx6="http://schemas.microsoft.com/office/drawing/2016/5/12/chartex" xmlns:cx7="http://schemas.microsoft.com/office/drawing/2016/5/13/chartex" xmlns:cx8="http://schemas.microsoft.com/office/drawing/2016/5/14/chartex" xmlns:mc="http://schemas.openxmlformats.org/markup-compatibility/2006" xmlns:aink="http://schemas.microsoft.com/office/drawing/2016/ink" xmlns:am3d="http://schemas.microsoft.com/office/drawing/2017/model3d" xmlns:o="urn:schemas-microsoft-com:office:office" xmlns:oel="http://schemas.microsoft.com/office/2019/extlst" xmlns:r="http://schemas.openxmlformats.org/officeDocument/2006/relationships" xmlns:m="http://schemas.openxmlformats.org/officeDocument/2006/math" xmlns:v="urn:schemas-microsoft-com:vml" xmlns:wp14="http://schemas.microsoft.com/office/word/2010/wordprocessingDrawing" xmlns:wp="http://schemas.openxmlformats.org/drawingml/2006/wordprocessingDrawing" xmlns:w10="urn:schemas-microsoft-com:office:word" xmlns:w="http://schemas.openxmlformats.org/wordprocessingml/2006/main" xmlns:w14="http://schemas.microsoft.com/office/word/2010/wordml" xmlns:w15="http://schemas.microsoft.com/office/word/2012/wordml" xmlns:w16cex="http://schemas.microsoft.com/office/word/2018/wordml/cex" xmlns:w16cid="http://schemas.microsoft.com/office/word/2016/wordml/cid" xmlns:w16="http://schemas.microsoft.com/office/word/2018/wordml" xmlns:w16sdtdh="http://schemas.microsoft.com/office/word/2020/wordml/sdtdatahash" xmlns:w16se="http://schemas.microsoft.com/office/word/2015/wordml/symex" xmlns:wpg="http://schemas.microsoft.com/office/word/2010/wordprocessingGroup" xmlns:wpi="http://schemas.microsoft.com/office/word/2010/wordprocessingInk" xmlns:wne="http://schemas.microsoft.com/office/word/2006/wordml" xmlns:wps="http://schemas.microsoft.com/office/word/2010/wordprocessingShape" mc:Ignorable="w14 w15 w16se w16cid w16 w16cex w16sdtdh wp14">
   <w:p>
     <w:pPr>
       <w:pStyle w:val="Footer"/>
@@ -856,7 +1495,7 @@
 </file>
 
 <file path=word/footnotes.xml><?xml version="1.0" encoding="utf-8"?>
-<w:footnotes xmlns:wpc="http://schemas.microsoft.com/office/word/2010/wordprocessingCanvas" xmlns:cx="http://schemas.microsoft.com/office/drawing/2014/chartex" xmlns:cx1="http://schemas.microsoft.com/office/drawing/2015/9/8/chartex" xmlns:cx2="http://schemas.microsoft.com/office/drawing/2015/10/21/chartex" xmlns:cx3="http://schemas.microsoft.com/office/drawing/2016/5/9/chartex" xmlns:cx4="http://schemas.microsoft.com/office/drawing/2016/5/10/chartex" xmlns:cx5="http://schemas.microsoft.com/office/drawing/2016/5/11/chartex" xmlns:cx6="http://schemas.microsoft.com/office/drawing/2016/5/12/chartex" xmlns:cx7="http://schemas.microsoft.com/office/drawing/2016/5/13/chartex" xmlns:cx8="http://schemas.microsoft.com/office/drawing/2016/5/14/chartex" xmlns:mc="http://schemas.openxmlformats.org/markup-compatibility/2006" xmlns:aink="http://schemas.microsoft.com/office/drawing/2016/ink" xmlns:am3d="http://schemas.microsoft.com/office/drawing/2017/model3d" xmlns:o="urn:schemas-microsoft-com:office:office" xmlns:r="http://schemas.openxmlformats.org/officeDocument/2006/relationships" xmlns:m="http://schemas.openxmlformats.org/officeDocument/2006/math" xmlns:v="urn:schemas-microsoft-com:vml" xmlns:wp14="http://schemas.microsoft.com/office/word/2010/wordprocessingDrawing" xmlns:wp="http://schemas.openxmlformats.org/drawingml/2006/wordprocessingDrawing" xmlns:w10="urn:schemas-microsoft-com:office:word" xmlns:w="http://schemas.openxmlformats.org/wordprocessingml/2006/main" xmlns:w14="http://schemas.microsoft.com/office/word/2010/wordml" xmlns:w15="http://schemas.microsoft.com/office/word/2012/wordml" xmlns:w16cex="http://schemas.microsoft.com/office/word/2018/wordml/cex" xmlns:w16cid="http://schemas.microsoft.com/office/word/2016/wordml/cid" xmlns:w16="http://schemas.microsoft.com/office/word/2018/wordml" xmlns:w16sdtdh="http://schemas.microsoft.com/office/word/2020/wordml/sdtdatahash" xmlns:w16se="http://schemas.microsoft.com/office/word/2015/wordml/symex" xmlns:wpg="http://schemas.microsoft.com/office/word/2010/wordprocessingGroup" xmlns:wpi="http://schemas.microsoft.com/office/word/2010/wordprocessingInk" xmlns:wne="http://schemas.microsoft.com/office/word/2006/wordml" xmlns:wps="http://schemas.microsoft.com/office/word/2010/wordprocessingShape" mc:Ignorable="w14 w15 w16se w16cid w16 w16cex w16sdtdh wp14">
+<w:footnotes xmlns:wpc="http://schemas.microsoft.com/office/word/2010/wordprocessingCanvas" xmlns:cx="http://schemas.microsoft.com/office/drawing/2014/chartex" xmlns:cx1="http://schemas.microsoft.com/office/drawing/2015/9/8/chartex" xmlns:cx2="http://schemas.microsoft.com/office/drawing/2015/10/21/chartex" xmlns:cx3="http://schemas.microsoft.com/office/drawing/2016/5/9/chartex" xmlns:cx4="http://schemas.microsoft.com/office/drawing/2016/5/10/chartex" xmlns:cx5="http://schemas.microsoft.com/office/drawing/2016/5/11/chartex" xmlns:cx6="http://schemas.microsoft.com/office/drawing/2016/5/12/chartex" xmlns:cx7="http://schemas.microsoft.com/office/drawing/2016/5/13/chartex" xmlns:cx8="http://schemas.microsoft.com/office/drawing/2016/5/14/chartex" xmlns:mc="http://schemas.openxmlformats.org/markup-compatibility/2006" xmlns:aink="http://schemas.microsoft.com/office/drawing/2016/ink" xmlns:am3d="http://schemas.microsoft.com/office/drawing/2017/model3d" xmlns:o="urn:schemas-microsoft-com:office:office" xmlns:oel="http://schemas.microsoft.com/office/2019/extlst" xmlns:r="http://schemas.openxmlformats.org/officeDocument/2006/relationships" xmlns:m="http://schemas.openxmlformats.org/officeDocument/2006/math" xmlns:v="urn:schemas-microsoft-com:vml" xmlns:wp14="http://schemas.microsoft.com/office/word/2010/wordprocessingDrawing" xmlns:wp="http://schemas.openxmlformats.org/drawingml/2006/wordprocessingDrawing" xmlns:w10="urn:schemas-microsoft-com:office:word" xmlns:w="http://schemas.openxmlformats.org/wordprocessingml/2006/main" xmlns:w14="http://schemas.microsoft.com/office/word/2010/wordml" xmlns:w15="http://schemas.microsoft.com/office/word/2012/wordml" xmlns:w16cex="http://schemas.microsoft.com/office/word/2018/wordml/cex" xmlns:w16cid="http://schemas.microsoft.com/office/word/2016/wordml/cid" xmlns:w16="http://schemas.microsoft.com/office/word/2018/wordml" xmlns:w16sdtdh="http://schemas.microsoft.com/office/word/2020/wordml/sdtdatahash" xmlns:w16se="http://schemas.microsoft.com/office/word/2015/wordml/symex" xmlns:wpg="http://schemas.microsoft.com/office/word/2010/wordprocessingGroup" xmlns:wpi="http://schemas.microsoft.com/office/word/2010/wordprocessingInk" xmlns:wne="http://schemas.microsoft.com/office/word/2006/wordml" xmlns:wps="http://schemas.microsoft.com/office/word/2010/wordprocessingShape" mc:Ignorable="w14 w15 w16se w16cid w16 w16cex w16sdtdh wp14">
   <w:footnote w:type="separator" w:id="-1">
     <w:p>
       <w:pPr>
@@ -881,7 +1520,7 @@
 </file>
 
 <file path=word/header1.xml><?xml version="1.0" encoding="utf-8"?>
-<w:hdr xmlns:wpc="http://schemas.microsoft.com/office/word/2010/wordprocessingCanvas" xmlns:cx="http://schemas.microsoft.com/office/drawing/2014/chartex" xmlns:cx1="http://schemas.microsoft.com/office/drawing/2015/9/8/chartex" xmlns:cx2="http://schemas.microsoft.com/office/drawing/2015/10/21/chartex" xmlns:cx3="http://schemas.microsoft.com/office/drawing/2016/5/9/chartex" xmlns:cx4="http://schemas.microsoft.com/office/drawing/2016/5/10/chartex" xmlns:cx5="http://schemas.microsoft.com/office/drawing/2016/5/11/chartex" xmlns:cx6="http://schemas.microsoft.com/office/drawing/2016/5/12/chartex" xmlns:cx7="http://schemas.microsoft.com/office/drawing/2016/5/13/chartex" xmlns:cx8="http://schemas.microsoft.com/office/drawing/2016/5/14/chartex" xmlns:mc="http://schemas.openxmlformats.org/markup-compatibility/2006" xmlns:aink="http://schemas.microsoft.com/office/drawing/2016/ink" xmlns:am3d="http://schemas.microsoft.com/office/drawing/2017/model3d" xmlns:o="urn:schemas-microsoft-com:office:office" xmlns:r="http://schemas.openxmlformats.org/officeDocument/2006/relationships" xmlns:m="http://schemas.openxmlformats.org/officeDocument/2006/math" xmlns:v="urn:schemas-microsoft-com:vml" xmlns:wp14="http://schemas.microsoft.com/office/word/2010/wordprocessingDrawing" xmlns:wp="http://schemas.openxmlformats.org/drawingml/2006/wordprocessingDrawing" xmlns:w10="urn:schemas-microsoft-com:office:word" xmlns:w="http://schemas.openxmlformats.org/wordprocessingml/2006/main" xmlns:w14="http://schemas.microsoft.com/office/word/2010/wordml" xmlns:w15="http://schemas.microsoft.com/office/word/2012/wordml" xmlns:w16cex="http://schemas.microsoft.com/office/word/2018/wordml/cex" xmlns:w16cid="http://schemas.microsoft.com/office/word/2016/wordml/cid" xmlns:w16="http://schemas.microsoft.com/office/word/2018/wordml" xmlns:w16sdtdh="http://schemas.microsoft.com/office/word/2020/wordml/sdtdatahash" xmlns:w16se="http://schemas.microsoft.com/office/word/2015/wordml/symex" xmlns:wpg="http://schemas.microsoft.com/office/word/2010/wordprocessingGroup" xmlns:wpi="http://schemas.microsoft.com/office/word/2010/wordprocessingInk" xmlns:wne="http://schemas.microsoft.com/office/word/2006/wordml" xmlns:wps="http://schemas.microsoft.com/office/word/2010/wordprocessingShape" mc:Ignorable="w14 w15 w16se w16cid w16 w16cex w16sdtdh wp14">
+<w:hdr xmlns:wpc="http://schemas.microsoft.com/office/word/2010/wordprocessingCanvas" xmlns:cx="http://schemas.microsoft.com/office/drawing/2014/chartex" xmlns:cx1="http://schemas.microsoft.com/office/drawing/2015/9/8/chartex" xmlns:cx2="http://schemas.microsoft.com/office/drawing/2015/10/21/chartex" xmlns:cx3="http://schemas.microsoft.com/office/drawing/2016/5/9/chartex" xmlns:cx4="http://schemas.microsoft.com/office/drawing/2016/5/10/chartex" xmlns:cx5="http://schemas.microsoft.com/office/drawing/2016/5/11/chartex" xmlns:cx6="http://schemas.microsoft.com/office/drawing/2016/5/12/chartex" xmlns:cx7="http://schemas.microsoft.com/office/drawing/2016/5/13/chartex" xmlns:cx8="http://schemas.microsoft.com/office/drawing/2016/5/14/chartex" xmlns:mc="http://schemas.openxmlformats.org/markup-compatibility/2006" xmlns:aink="http://schemas.microsoft.com/office/drawing/2016/ink" xmlns:am3d="http://schemas.microsoft.com/office/drawing/2017/model3d" xmlns:o="urn:schemas-microsoft-com:office:office" xmlns:oel="http://schemas.microsoft.com/office/2019/extlst" xmlns:r="http://schemas.openxmlformats.org/officeDocument/2006/relationships" xmlns:m="http://schemas.openxmlformats.org/officeDocument/2006/math" xmlns:v="urn:schemas-microsoft-com:vml" xmlns:wp14="http://schemas.microsoft.com/office/word/2010/wordprocessingDrawing" xmlns:wp="http://schemas.openxmlformats.org/drawingml/2006/wordprocessingDrawing" xmlns:w10="urn:schemas-microsoft-com:office:word" xmlns:w="http://schemas.openxmlformats.org/wordprocessingml/2006/main" xmlns:w14="http://schemas.microsoft.com/office/word/2010/wordml" xmlns:w15="http://schemas.microsoft.com/office/word/2012/wordml" xmlns:w16cex="http://schemas.microsoft.com/office/word/2018/wordml/cex" xmlns:w16cid="http://schemas.microsoft.com/office/word/2016/wordml/cid" xmlns:w16="http://schemas.microsoft.com/office/word/2018/wordml" xmlns:w16sdtdh="http://schemas.microsoft.com/office/word/2020/wordml/sdtdatahash" xmlns:w16se="http://schemas.microsoft.com/office/word/2015/wordml/symex" xmlns:wpg="http://schemas.microsoft.com/office/word/2010/wordprocessingGroup" xmlns:wpi="http://schemas.microsoft.com/office/word/2010/wordprocessingInk" xmlns:wne="http://schemas.microsoft.com/office/word/2006/wordml" xmlns:wps="http://schemas.microsoft.com/office/word/2010/wordprocessingShape" mc:Ignorable="w14 w15 w16se w16cid w16 w16cex w16sdtdh wp14">
   <w:p>
     <w:pPr>
       <w:pStyle w:val="Header"/>
@@ -891,7 +1530,7 @@
 </file>
 
 <file path=word/header2.xml><?xml version="1.0" encoding="utf-8"?>
-<w:hdr xmlns:wpc="http://schemas.microsoft.com/office/word/2010/wordprocessingCanvas" xmlns:cx="http://schemas.microsoft.com/office/drawing/2014/chartex" xmlns:cx1="http://schemas.microsoft.com/office/drawing/2015/9/8/chartex" xmlns:cx2="http://schemas.microsoft.com/office/drawing/2015/10/21/chartex" xmlns:cx3="http://schemas.microsoft.com/office/drawing/2016/5/9/chartex" xmlns:cx4="http://schemas.microsoft.com/office/drawing/2016/5/10/chartex" xmlns:cx5="http://schemas.microsoft.com/office/drawing/2016/5/11/chartex" xmlns:cx6="http://schemas.microsoft.com/office/drawing/2016/5/12/chartex" xmlns:cx7="http://schemas.microsoft.com/office/drawing/2016/5/13/chartex" xmlns:cx8="http://schemas.microsoft.com/office/drawing/2016/5/14/chartex" xmlns:mc="http://schemas.openxmlformats.org/markup-compatibility/2006" xmlns:aink="http://schemas.microsoft.com/office/drawing/2016/ink" xmlns:am3d="http://schemas.microsoft.com/office/drawing/2017/model3d" xmlns:o="urn:schemas-microsoft-com:office:office" xmlns:r="http://schemas.openxmlformats.org/officeDocument/2006/relationships" xmlns:m="http://schemas.openxmlformats.org/officeDocument/2006/math" xmlns:v="urn:schemas-microsoft-com:vml" xmlns:wp14="http://schemas.microsoft.com/office/word/2010/wordprocessingDrawing" xmlns:wp="http://schemas.openxmlformats.org/drawingml/2006/wordprocessingDrawing" xmlns:w10="urn:schemas-microsoft-com:office:word" xmlns:w="http://schemas.openxmlformats.org/wordprocessingml/2006/main" xmlns:w14="http://schemas.microsoft.com/office/word/2010/wordml" xmlns:w15="http://schemas.microsoft.com/office/word/2012/wordml" xmlns:w16cex="http://schemas.microsoft.com/office/word/2018/wordml/cex" xmlns:w16cid="http://schemas.microsoft.com/office/word/2016/wordml/cid" xmlns:w16="http://schemas.microsoft.com/office/word/2018/wordml" xmlns:w16sdtdh="http://schemas.microsoft.com/office/word/2020/wordml/sdtdatahash" xmlns:w16se="http://schemas.microsoft.com/office/word/2015/wordml/symex" xmlns:wpg="http://schemas.microsoft.com/office/word/2010/wordprocessingGroup" xmlns:wpi="http://schemas.microsoft.com/office/word/2010/wordprocessingInk" xmlns:wne="http://schemas.microsoft.com/office/word/2006/wordml" xmlns:wps="http://schemas.microsoft.com/office/word/2010/wordprocessingShape" mc:Ignorable="w14 w15 w16se w16cid w16 w16cex w16sdtdh wp14">
+<w:hdr xmlns:wpc="http://schemas.microsoft.com/office/word/2010/wordprocessingCanvas" xmlns:cx="http://schemas.microsoft.com/office/drawing/2014/chartex" xmlns:cx1="http://schemas.microsoft.com/office/drawing/2015/9/8/chartex" xmlns:cx2="http://schemas.microsoft.com/office/drawing/2015/10/21/chartex" xmlns:cx3="http://schemas.microsoft.com/office/drawing/2016/5/9/chartex" xmlns:cx4="http://schemas.microsoft.com/office/drawing/2016/5/10/chartex" xmlns:cx5="http://schemas.microsoft.com/office/drawing/2016/5/11/chartex" xmlns:cx6="http://schemas.microsoft.com/office/drawing/2016/5/12/chartex" xmlns:cx7="http://schemas.microsoft.com/office/drawing/2016/5/13/chartex" xmlns:cx8="http://schemas.microsoft.com/office/drawing/2016/5/14/chartex" xmlns:mc="http://schemas.openxmlformats.org/markup-compatibility/2006" xmlns:aink="http://schemas.microsoft.com/office/drawing/2016/ink" xmlns:am3d="http://schemas.microsoft.com/office/drawing/2017/model3d" xmlns:o="urn:schemas-microsoft-com:office:office" xmlns:oel="http://schemas.microsoft.com/office/2019/extlst" xmlns:r="http://schemas.openxmlformats.org/officeDocument/2006/relationships" xmlns:m="http://schemas.openxmlformats.org/officeDocument/2006/math" xmlns:v="urn:schemas-microsoft-com:vml" xmlns:wp14="http://schemas.microsoft.com/office/word/2010/wordprocessingDrawing" xmlns:wp="http://schemas.openxmlformats.org/drawingml/2006/wordprocessingDrawing" xmlns:w10="urn:schemas-microsoft-com:office:word" xmlns:w="http://schemas.openxmlformats.org/wordprocessingml/2006/main" xmlns:w14="http://schemas.microsoft.com/office/word/2010/wordml" xmlns:w15="http://schemas.microsoft.com/office/word/2012/wordml" xmlns:w16cex="http://schemas.microsoft.com/office/word/2018/wordml/cex" xmlns:w16cid="http://schemas.microsoft.com/office/word/2016/wordml/cid" xmlns:w16="http://schemas.microsoft.com/office/word/2018/wordml" xmlns:w16sdtdh="http://schemas.microsoft.com/office/word/2020/wordml/sdtdatahash" xmlns:w16se="http://schemas.microsoft.com/office/word/2015/wordml/symex" xmlns:wpg="http://schemas.microsoft.com/office/word/2010/wordprocessingGroup" xmlns:wpi="http://schemas.microsoft.com/office/word/2010/wordprocessingInk" xmlns:wne="http://schemas.microsoft.com/office/word/2006/wordml" xmlns:wps="http://schemas.microsoft.com/office/word/2010/wordprocessingShape" mc:Ignorable="w14 w15 w16se w16cid w16 w16cex w16sdtdh wp14">
   <w:p>
     <w:pPr>
       <w:pStyle w:val="Header"/>
@@ -938,7 +1577,7 @@
 </file>
 
 <file path=word/header3.xml><?xml version="1.0" encoding="utf-8"?>
-<w:hdr xmlns:wpc="http://schemas.microsoft.com/office/word/2010/wordprocessingCanvas" xmlns:cx="http://schemas.microsoft.com/office/drawing/2014/chartex" xmlns:cx1="http://schemas.microsoft.com/office/drawing/2015/9/8/chartex" xmlns:cx2="http://schemas.microsoft.com/office/drawing/2015/10/21/chartex" xmlns:cx3="http://schemas.microsoft.com/office/drawing/2016/5/9/chartex" xmlns:cx4="http://schemas.microsoft.com/office/drawing/2016/5/10/chartex" xmlns:cx5="http://schemas.microsoft.com/office/drawing/2016/5/11/chartex" xmlns:cx6="http://schemas.microsoft.com/office/drawing/2016/5/12/chartex" xmlns:cx7="http://schemas.microsoft.com/office/drawing/2016/5/13/chartex" xmlns:cx8="http://schemas.microsoft.com/office/drawing/2016/5/14/chartex" xmlns:mc="http://schemas.openxmlformats.org/markup-compatibility/2006" xmlns:aink="http://schemas.microsoft.com/office/drawing/2016/ink" xmlns:am3d="http://schemas.microsoft.com/office/drawing/2017/model3d" xmlns:o="urn:schemas-microsoft-com:office:office" xmlns:r="http://schemas.openxmlformats.org/officeDocument/2006/relationships" xmlns:m="http://schemas.openxmlformats.org/officeDocument/2006/math" xmlns:v="urn:schemas-microsoft-com:vml" xmlns:wp14="http://schemas.microsoft.com/office/word/2010/wordprocessingDrawing" xmlns:wp="http://schemas.openxmlformats.org/drawingml/2006/wordprocessingDrawing" xmlns:w10="urn:schemas-microsoft-com:office:word" xmlns:w="http://schemas.openxmlformats.org/wordprocessingml/2006/main" xmlns:w14="http://schemas.microsoft.com/office/word/2010/wordml" xmlns:w15="http://schemas.microsoft.com/office/word/2012/wordml" xmlns:w16cex="http://schemas.microsoft.com/office/word/2018/wordml/cex" xmlns:w16cid="http://schemas.microsoft.com/office/word/2016/wordml/cid" xmlns:w16="http://schemas.microsoft.com/office/word/2018/wordml" xmlns:w16sdtdh="http://schemas.microsoft.com/office/word/2020/wordml/sdtdatahash" xmlns:w16se="http://schemas.microsoft.com/office/word/2015/wordml/symex" xmlns:wpg="http://schemas.microsoft.com/office/word/2010/wordprocessingGroup" xmlns:wpi="http://schemas.microsoft.com/office/word/2010/wordprocessingInk" xmlns:wne="http://schemas.microsoft.com/office/word/2006/wordml" xmlns:wps="http://schemas.microsoft.com/office/word/2010/wordprocessingShape" mc:Ignorable="w14 w15 w16se w16cid w16 w16cex w16sdtdh wp14">
+<w:hdr xmlns:wpc="http://schemas.microsoft.com/office/word/2010/wordprocessingCanvas" xmlns:cx="http://schemas.microsoft.com/office/drawing/2014/chartex" xmlns:cx1="http://schemas.microsoft.com/office/drawing/2015/9/8/chartex" xmlns:cx2="http://schemas.microsoft.com/office/drawing/2015/10/21/chartex" xmlns:cx3="http://schemas.microsoft.com/office/drawing/2016/5/9/chartex" xmlns:cx4="http://schemas.microsoft.com/office/drawing/2016/5/10/chartex" xmlns:cx5="http://schemas.microsoft.com/office/drawing/2016/5/11/chartex" xmlns:cx6="http://schemas.microsoft.com/office/drawing/2016/5/12/chartex" xmlns:cx7="http://schemas.microsoft.com/office/drawing/2016/5/13/chartex" xmlns:cx8="http://schemas.microsoft.com/office/drawing/2016/5/14/chartex" xmlns:mc="http://schemas.openxmlformats.org/markup-compatibility/2006" xmlns:aink="http://schemas.microsoft.com/office/drawing/2016/ink" xmlns:am3d="http://schemas.microsoft.com/office/drawing/2017/model3d" xmlns:o="urn:schemas-microsoft-com:office:office" xmlns:oel="http://schemas.microsoft.com/office/2019/extlst" xmlns:r="http://schemas.openxmlformats.org/officeDocument/2006/relationships" xmlns:m="http://schemas.openxmlformats.org/officeDocument/2006/math" xmlns:v="urn:schemas-microsoft-com:vml" xmlns:wp14="http://schemas.microsoft.com/office/word/2010/wordprocessingDrawing" xmlns:wp="http://schemas.openxmlformats.org/drawingml/2006/wordprocessingDrawing" xmlns:w10="urn:schemas-microsoft-com:office:word" xmlns:w="http://schemas.openxmlformats.org/wordprocessingml/2006/main" xmlns:w14="http://schemas.microsoft.com/office/word/2010/wordml" xmlns:w15="http://schemas.microsoft.com/office/word/2012/wordml" xmlns:w16cex="http://schemas.microsoft.com/office/word/2018/wordml/cex" xmlns:w16cid="http://schemas.microsoft.com/office/word/2016/wordml/cid" xmlns:w16="http://schemas.microsoft.com/office/word/2018/wordml" xmlns:w16sdtdh="http://schemas.microsoft.com/office/word/2020/wordml/sdtdatahash" xmlns:w16se="http://schemas.microsoft.com/office/word/2015/wordml/symex" xmlns:wpg="http://schemas.microsoft.com/office/word/2010/wordprocessingGroup" xmlns:wpi="http://schemas.microsoft.com/office/word/2010/wordprocessingInk" xmlns:wne="http://schemas.microsoft.com/office/word/2006/wordml" xmlns:wps="http://schemas.microsoft.com/office/word/2010/wordprocessingShape" mc:Ignorable="w14 w15 w16se w16cid w16 w16cex w16sdtdh wp14">
   <w:p>
     <w:pPr>
       <w:pStyle w:val="Header"/>
@@ -948,11 +1587,11 @@
 </file>
 
 <file path=word/numbering.xml><?xml version="1.0" encoding="utf-8"?>
-<w:numbering xmlns:wpc="http://schemas.microsoft.com/office/word/2010/wordprocessingCanvas" xmlns:cx="http://schemas.microsoft.com/office/drawing/2014/chartex" xmlns:cx1="http://schemas.microsoft.com/office/drawing/2015/9/8/chartex" xmlns:cx2="http://schemas.microsoft.com/office/drawing/2015/10/21/chartex" xmlns:cx3="http://schemas.microsoft.com/office/drawing/2016/5/9/chartex" xmlns:cx4="http://schemas.microsoft.com/office/drawing/2016/5/10/chartex" xmlns:cx5="http://schemas.microsoft.com/office/drawing/2016/5/11/chartex" xmlns:cx6="http://schemas.microsoft.com/office/drawing/2016/5/12/chartex" xmlns:cx7="http://schemas.microsoft.com/office/drawing/2016/5/13/chartex" xmlns:cx8="http://schemas.microsoft.com/office/drawing/2016/5/14/chartex" xmlns:mc="http://schemas.openxmlformats.org/markup-compatibility/2006" xmlns:aink="http://schemas.microsoft.com/office/drawing/2016/ink" xmlns:am3d="http://schemas.microsoft.com/office/drawing/2017/model3d" xmlns:o="urn:schemas-microsoft-com:office:office" xmlns:r="http://schemas.openxmlformats.org/officeDocument/2006/relationships" xmlns:m="http://schemas.openxmlformats.org/officeDocument/2006/math" xmlns:v="urn:schemas-microsoft-com:vml" xmlns:wp14="http://schemas.microsoft.com/office/word/2010/wordprocessingDrawing" xmlns:wp="http://schemas.openxmlformats.org/drawingml/2006/wordprocessingDrawing" xmlns:w10="urn:schemas-microsoft-com:office:word" xmlns:w="http://schemas.openxmlformats.org/wordprocessingml/2006/main" xmlns:w14="http://schemas.microsoft.com/office/word/2010/wordml" xmlns:w15="http://schemas.microsoft.com/office/word/2012/wordml" xmlns:w16cex="http://schemas.microsoft.com/office/word/2018/wordml/cex" xmlns:w16cid="http://schemas.microsoft.com/office/word/2016/wordml/cid" xmlns:w16="http://schemas.microsoft.com/office/word/2018/wordml" xmlns:w16sdtdh="http://schemas.microsoft.com/office/word/2020/wordml/sdtdatahash" xmlns:w16se="http://schemas.microsoft.com/office/word/2015/wordml/symex" xmlns:wpg="http://schemas.microsoft.com/office/word/2010/wordprocessingGroup" xmlns:wpi="http://schemas.microsoft.com/office/word/2010/wordprocessingInk" xmlns:wne="http://schemas.microsoft.com/office/word/2006/wordml" xmlns:wps="http://schemas.microsoft.com/office/word/2010/wordprocessingShape" mc:Ignorable="w14 w15 w16se w16cid w16 w16cex w16sdtdh wp14">
+<w:numbering xmlns:wpc="http://schemas.microsoft.com/office/word/2010/wordprocessingCanvas" xmlns:cx="http://schemas.microsoft.com/office/drawing/2014/chartex" xmlns:cx1="http://schemas.microsoft.com/office/drawing/2015/9/8/chartex" xmlns:cx2="http://schemas.microsoft.com/office/drawing/2015/10/21/chartex" xmlns:cx3="http://schemas.microsoft.com/office/drawing/2016/5/9/chartex" xmlns:cx4="http://schemas.microsoft.com/office/drawing/2016/5/10/chartex" xmlns:cx5="http://schemas.microsoft.com/office/drawing/2016/5/11/chartex" xmlns:cx6="http://schemas.microsoft.com/office/drawing/2016/5/12/chartex" xmlns:cx7="http://schemas.microsoft.com/office/drawing/2016/5/13/chartex" xmlns:cx8="http://schemas.microsoft.com/office/drawing/2016/5/14/chartex" xmlns:mc="http://schemas.openxmlformats.org/markup-compatibility/2006" xmlns:aink="http://schemas.microsoft.com/office/drawing/2016/ink" xmlns:am3d="http://schemas.microsoft.com/office/drawing/2017/model3d" xmlns:o="urn:schemas-microsoft-com:office:office" xmlns:oel="http://schemas.microsoft.com/office/2019/extlst" xmlns:r="http://schemas.openxmlformats.org/officeDocument/2006/relationships" xmlns:m="http://schemas.openxmlformats.org/officeDocument/2006/math" xmlns:v="urn:schemas-microsoft-com:vml" xmlns:wp14="http://schemas.microsoft.com/office/word/2010/wordprocessingDrawing" xmlns:wp="http://schemas.openxmlformats.org/drawingml/2006/wordprocessingDrawing" xmlns:w10="urn:schemas-microsoft-com:office:word" xmlns:w="http://schemas.openxmlformats.org/wordprocessingml/2006/main" xmlns:w14="http://schemas.microsoft.com/office/word/2010/wordml" xmlns:w15="http://schemas.microsoft.com/office/word/2012/wordml" xmlns:w16cex="http://schemas.microsoft.com/office/word/2018/wordml/cex" xmlns:w16cid="http://schemas.microsoft.com/office/word/2016/wordml/cid" xmlns:w16="http://schemas.microsoft.com/office/word/2018/wordml" xmlns:w16sdtdh="http://schemas.microsoft.com/office/word/2020/wordml/sdtdatahash" xmlns:w16se="http://schemas.microsoft.com/office/word/2015/wordml/symex" xmlns:wpg="http://schemas.microsoft.com/office/word/2010/wordprocessingGroup" xmlns:wpi="http://schemas.microsoft.com/office/word/2010/wordprocessingInk" xmlns:wne="http://schemas.microsoft.com/office/word/2006/wordml" xmlns:wps="http://schemas.microsoft.com/office/word/2010/wordprocessingShape" mc:Ignorable="w14 w15 w16se w16cid w16 w16cex w16sdtdh wp14">
   <w:abstractNum w:abstractNumId="0" w15:restartNumberingAfterBreak="0">
     <w:nsid w:val="1CA35709"/>
     <w:multiLevelType w:val="multilevel"/>
-    <w:tmpl w:val="27DA57F8"/>
+    <w:tmpl w:val="26BC42E8"/>
     <w:lvl w:ilvl="0">
       <w:start w:val="1"/>
       <w:numFmt w:val="upperRoman"/>
@@ -962,7 +1601,7 @@
         <w:ind w:left="720" w:hanging="360"/>
       </w:pPr>
       <w:rPr>
-        <w:rFonts w:hint="default"/>
+        <w:rFonts w:ascii="Times New Roman" w:eastAsiaTheme="minorHAnsi" w:hAnsi="Times New Roman" w:cs="Times New Roman"/>
       </w:rPr>
     </w:lvl>
     <w:lvl w:ilvl="1">
@@ -1175,11 +1814,335 @@
       </w:rPr>
     </w:lvl>
   </w:abstractNum>
-  <w:num w:numId="1">
+  <w:abstractNum w:abstractNumId="2" w15:restartNumberingAfterBreak="0">
+    <w:nsid w:val="6F734F06"/>
+    <w:multiLevelType w:val="hybridMultilevel"/>
+    <w:tmpl w:val="59B6111A"/>
+    <w:lvl w:ilvl="0" w:tplc="B9EC4B40">
+      <w:start w:val="1"/>
+      <w:numFmt w:val="bullet"/>
+      <w:lvlText w:val="-"/>
+      <w:lvlJc w:val="left"/>
+      <w:pPr>
+        <w:ind w:left="1080" w:hanging="360"/>
+      </w:pPr>
+      <w:rPr>
+        <w:rFonts w:ascii="Times New Roman" w:eastAsiaTheme="minorHAnsi" w:hAnsi="Times New Roman" w:cs="Times New Roman" w:hint="default"/>
+      </w:rPr>
+    </w:lvl>
+    <w:lvl w:ilvl="1" w:tplc="04090003">
+      <w:start w:val="1"/>
+      <w:numFmt w:val="bullet"/>
+      <w:lvlText w:val="o"/>
+      <w:lvlJc w:val="left"/>
+      <w:pPr>
+        <w:ind w:left="1800" w:hanging="360"/>
+      </w:pPr>
+      <w:rPr>
+        <w:rFonts w:ascii="Courier New" w:hAnsi="Courier New" w:hint="default"/>
+      </w:rPr>
+    </w:lvl>
+    <w:lvl w:ilvl="2" w:tplc="04090005" w:tentative="1">
+      <w:start w:val="1"/>
+      <w:numFmt w:val="bullet"/>
+      <w:lvlText w:val=""/>
+      <w:lvlJc w:val="left"/>
+      <w:pPr>
+        <w:ind w:left="2520" w:hanging="360"/>
+      </w:pPr>
+      <w:rPr>
+        <w:rFonts w:ascii="Wingdings" w:hAnsi="Wingdings" w:hint="default"/>
+      </w:rPr>
+    </w:lvl>
+    <w:lvl w:ilvl="3" w:tplc="04090001" w:tentative="1">
+      <w:start w:val="1"/>
+      <w:numFmt w:val="bullet"/>
+      <w:lvlText w:val=""/>
+      <w:lvlJc w:val="left"/>
+      <w:pPr>
+        <w:ind w:left="3240" w:hanging="360"/>
+      </w:pPr>
+      <w:rPr>
+        <w:rFonts w:ascii="Symbol" w:hAnsi="Symbol" w:hint="default"/>
+      </w:rPr>
+    </w:lvl>
+    <w:lvl w:ilvl="4" w:tplc="04090003" w:tentative="1">
+      <w:start w:val="1"/>
+      <w:numFmt w:val="bullet"/>
+      <w:lvlText w:val="o"/>
+      <w:lvlJc w:val="left"/>
+      <w:pPr>
+        <w:ind w:left="3960" w:hanging="360"/>
+      </w:pPr>
+      <w:rPr>
+        <w:rFonts w:ascii="Courier New" w:hAnsi="Courier New" w:hint="default"/>
+      </w:rPr>
+    </w:lvl>
+    <w:lvl w:ilvl="5" w:tplc="04090005" w:tentative="1">
+      <w:start w:val="1"/>
+      <w:numFmt w:val="bullet"/>
+      <w:lvlText w:val=""/>
+      <w:lvlJc w:val="left"/>
+      <w:pPr>
+        <w:ind w:left="4680" w:hanging="360"/>
+      </w:pPr>
+      <w:rPr>
+        <w:rFonts w:ascii="Wingdings" w:hAnsi="Wingdings" w:hint="default"/>
+      </w:rPr>
+    </w:lvl>
+    <w:lvl w:ilvl="6" w:tplc="04090001" w:tentative="1">
+      <w:start w:val="1"/>
+      <w:numFmt w:val="bullet"/>
+      <w:lvlText w:val=""/>
+      <w:lvlJc w:val="left"/>
+      <w:pPr>
+        <w:ind w:left="5400" w:hanging="360"/>
+      </w:pPr>
+      <w:rPr>
+        <w:rFonts w:ascii="Symbol" w:hAnsi="Symbol" w:hint="default"/>
+      </w:rPr>
+    </w:lvl>
+    <w:lvl w:ilvl="7" w:tplc="04090003" w:tentative="1">
+      <w:start w:val="1"/>
+      <w:numFmt w:val="bullet"/>
+      <w:lvlText w:val="o"/>
+      <w:lvlJc w:val="left"/>
+      <w:pPr>
+        <w:ind w:left="6120" w:hanging="360"/>
+      </w:pPr>
+      <w:rPr>
+        <w:rFonts w:ascii="Courier New" w:hAnsi="Courier New" w:hint="default"/>
+      </w:rPr>
+    </w:lvl>
+    <w:lvl w:ilvl="8" w:tplc="04090005" w:tentative="1">
+      <w:start w:val="1"/>
+      <w:numFmt w:val="bullet"/>
+      <w:lvlText w:val=""/>
+      <w:lvlJc w:val="left"/>
+      <w:pPr>
+        <w:ind w:left="6840" w:hanging="360"/>
+      </w:pPr>
+      <w:rPr>
+        <w:rFonts w:ascii="Wingdings" w:hAnsi="Wingdings" w:hint="default"/>
+      </w:rPr>
+    </w:lvl>
+  </w:abstractNum>
+  <w:abstractNum w:abstractNumId="3" w15:restartNumberingAfterBreak="0">
+    <w:nsid w:val="70A81BD1"/>
+    <w:multiLevelType w:val="hybridMultilevel"/>
+    <w:tmpl w:val="B8B0DF94"/>
+    <w:lvl w:ilvl="0" w:tplc="93BAE786">
+      <w:start w:val="1"/>
+      <w:numFmt w:val="bullet"/>
+      <w:lvlText w:val="-"/>
+      <w:lvlJc w:val="left"/>
+      <w:pPr>
+        <w:ind w:left="1080" w:hanging="360"/>
+      </w:pPr>
+      <w:rPr>
+        <w:rFonts w:ascii="Times New Roman" w:eastAsiaTheme="minorHAnsi" w:hAnsi="Times New Roman" w:cs="Times New Roman" w:hint="default"/>
+      </w:rPr>
+    </w:lvl>
+    <w:lvl w:ilvl="1" w:tplc="04090003" w:tentative="1">
+      <w:start w:val="1"/>
+      <w:numFmt w:val="bullet"/>
+      <w:lvlText w:val="o"/>
+      <w:lvlJc w:val="left"/>
+      <w:pPr>
+        <w:ind w:left="1800" w:hanging="360"/>
+      </w:pPr>
+      <w:rPr>
+        <w:rFonts w:ascii="Courier New" w:hAnsi="Courier New" w:hint="default"/>
+      </w:rPr>
+    </w:lvl>
+    <w:lvl w:ilvl="2" w:tplc="04090005" w:tentative="1">
+      <w:start w:val="1"/>
+      <w:numFmt w:val="bullet"/>
+      <w:lvlText w:val=""/>
+      <w:lvlJc w:val="left"/>
+      <w:pPr>
+        <w:ind w:left="2520" w:hanging="360"/>
+      </w:pPr>
+      <w:rPr>
+        <w:rFonts w:ascii="Wingdings" w:hAnsi="Wingdings" w:hint="default"/>
+      </w:rPr>
+    </w:lvl>
+    <w:lvl w:ilvl="3" w:tplc="04090001" w:tentative="1">
+      <w:start w:val="1"/>
+      <w:numFmt w:val="bullet"/>
+      <w:lvlText w:val=""/>
+      <w:lvlJc w:val="left"/>
+      <w:pPr>
+        <w:ind w:left="3240" w:hanging="360"/>
+      </w:pPr>
+      <w:rPr>
+        <w:rFonts w:ascii="Symbol" w:hAnsi="Symbol" w:hint="default"/>
+      </w:rPr>
+    </w:lvl>
+    <w:lvl w:ilvl="4" w:tplc="04090003" w:tentative="1">
+      <w:start w:val="1"/>
+      <w:numFmt w:val="bullet"/>
+      <w:lvlText w:val="o"/>
+      <w:lvlJc w:val="left"/>
+      <w:pPr>
+        <w:ind w:left="3960" w:hanging="360"/>
+      </w:pPr>
+      <w:rPr>
+        <w:rFonts w:ascii="Courier New" w:hAnsi="Courier New" w:hint="default"/>
+      </w:rPr>
+    </w:lvl>
+    <w:lvl w:ilvl="5" w:tplc="04090005" w:tentative="1">
+      <w:start w:val="1"/>
+      <w:numFmt w:val="bullet"/>
+      <w:lvlText w:val=""/>
+      <w:lvlJc w:val="left"/>
+      <w:pPr>
+        <w:ind w:left="4680" w:hanging="360"/>
+      </w:pPr>
+      <w:rPr>
+        <w:rFonts w:ascii="Wingdings" w:hAnsi="Wingdings" w:hint="default"/>
+      </w:rPr>
+    </w:lvl>
+    <w:lvl w:ilvl="6" w:tplc="04090001" w:tentative="1">
+      <w:start w:val="1"/>
+      <w:numFmt w:val="bullet"/>
+      <w:lvlText w:val=""/>
+      <w:lvlJc w:val="left"/>
+      <w:pPr>
+        <w:ind w:left="5400" w:hanging="360"/>
+      </w:pPr>
+      <w:rPr>
+        <w:rFonts w:ascii="Symbol" w:hAnsi="Symbol" w:hint="default"/>
+      </w:rPr>
+    </w:lvl>
+    <w:lvl w:ilvl="7" w:tplc="04090003" w:tentative="1">
+      <w:start w:val="1"/>
+      <w:numFmt w:val="bullet"/>
+      <w:lvlText w:val="o"/>
+      <w:lvlJc w:val="left"/>
+      <w:pPr>
+        <w:ind w:left="6120" w:hanging="360"/>
+      </w:pPr>
+      <w:rPr>
+        <w:rFonts w:ascii="Courier New" w:hAnsi="Courier New" w:hint="default"/>
+      </w:rPr>
+    </w:lvl>
+    <w:lvl w:ilvl="8" w:tplc="04090005" w:tentative="1">
+      <w:start w:val="1"/>
+      <w:numFmt w:val="bullet"/>
+      <w:lvlText w:val=""/>
+      <w:lvlJc w:val="left"/>
+      <w:pPr>
+        <w:ind w:left="6840" w:hanging="360"/>
+      </w:pPr>
+      <w:rPr>
+        <w:rFonts w:ascii="Wingdings" w:hAnsi="Wingdings" w:hint="default"/>
+      </w:rPr>
+    </w:lvl>
+  </w:abstractNum>
+  <w:abstractNum w:abstractNumId="4" w15:restartNumberingAfterBreak="0">
+    <w:nsid w:val="77C92538"/>
+    <w:multiLevelType w:val="hybridMultilevel"/>
+    <w:tmpl w:val="ADAE7110"/>
+    <w:lvl w:ilvl="0" w:tplc="F1D64C6E">
+      <w:start w:val="1"/>
+      <w:numFmt w:val="upperRoman"/>
+      <w:lvlText w:val="%1."/>
+      <w:lvlJc w:val="left"/>
+      <w:pPr>
+        <w:ind w:left="1080" w:hanging="720"/>
+      </w:pPr>
+      <w:rPr>
+        <w:rFonts w:hint="default"/>
+      </w:rPr>
+    </w:lvl>
+    <w:lvl w:ilvl="1" w:tplc="04090019" w:tentative="1">
+      <w:start w:val="1"/>
+      <w:numFmt w:val="lowerLetter"/>
+      <w:lvlText w:val="%2."/>
+      <w:lvlJc w:val="left"/>
+      <w:pPr>
+        <w:ind w:left="1440" w:hanging="360"/>
+      </w:pPr>
+    </w:lvl>
+    <w:lvl w:ilvl="2" w:tplc="0409001B" w:tentative="1">
+      <w:start w:val="1"/>
+      <w:numFmt w:val="lowerRoman"/>
+      <w:lvlText w:val="%3."/>
+      <w:lvlJc w:val="right"/>
+      <w:pPr>
+        <w:ind w:left="2160" w:hanging="180"/>
+      </w:pPr>
+    </w:lvl>
+    <w:lvl w:ilvl="3" w:tplc="0409000F" w:tentative="1">
+      <w:start w:val="1"/>
+      <w:numFmt w:val="decimal"/>
+      <w:lvlText w:val="%4."/>
+      <w:lvlJc w:val="left"/>
+      <w:pPr>
+        <w:ind w:left="2880" w:hanging="360"/>
+      </w:pPr>
+    </w:lvl>
+    <w:lvl w:ilvl="4" w:tplc="04090019" w:tentative="1">
+      <w:start w:val="1"/>
+      <w:numFmt w:val="lowerLetter"/>
+      <w:lvlText w:val="%5."/>
+      <w:lvlJc w:val="left"/>
+      <w:pPr>
+        <w:ind w:left="3600" w:hanging="360"/>
+      </w:pPr>
+    </w:lvl>
+    <w:lvl w:ilvl="5" w:tplc="0409001B" w:tentative="1">
+      <w:start w:val="1"/>
+      <w:numFmt w:val="lowerRoman"/>
+      <w:lvlText w:val="%6."/>
+      <w:lvlJc w:val="right"/>
+      <w:pPr>
+        <w:ind w:left="4320" w:hanging="180"/>
+      </w:pPr>
+    </w:lvl>
+    <w:lvl w:ilvl="6" w:tplc="0409000F" w:tentative="1">
+      <w:start w:val="1"/>
+      <w:numFmt w:val="decimal"/>
+      <w:lvlText w:val="%7."/>
+      <w:lvlJc w:val="left"/>
+      <w:pPr>
+        <w:ind w:left="5040" w:hanging="360"/>
+      </w:pPr>
+    </w:lvl>
+    <w:lvl w:ilvl="7" w:tplc="04090019" w:tentative="1">
+      <w:start w:val="1"/>
+      <w:numFmt w:val="lowerLetter"/>
+      <w:lvlText w:val="%8."/>
+      <w:lvlJc w:val="left"/>
+      <w:pPr>
+        <w:ind w:left="5760" w:hanging="360"/>
+      </w:pPr>
+    </w:lvl>
+    <w:lvl w:ilvl="8" w:tplc="0409001B" w:tentative="1">
+      <w:start w:val="1"/>
+      <w:numFmt w:val="lowerRoman"/>
+      <w:lvlText w:val="%9."/>
+      <w:lvlJc w:val="right"/>
+      <w:pPr>
+        <w:ind w:left="6480" w:hanging="180"/>
+      </w:pPr>
+    </w:lvl>
+  </w:abstractNum>
+  <w:num w:numId="1" w16cid:durableId="1264652923">
     <w:abstractNumId w:val="1"/>
   </w:num>
-  <w:num w:numId="2">
+  <w:num w:numId="2" w16cid:durableId="1047531405">
     <w:abstractNumId w:val="0"/>
+  </w:num>
+  <w:num w:numId="3" w16cid:durableId="1296376800">
+    <w:abstractNumId w:val="4"/>
+  </w:num>
+  <w:num w:numId="4" w16cid:durableId="1510440299">
+    <w:abstractNumId w:val="3"/>
+  </w:num>
+  <w:num w:numId="5" w16cid:durableId="451824493">
+    <w:abstractNumId w:val="2"/>
   </w:num>
 </w:numbering>
 </file>

</xml_diff>